<commit_message>
Updated Agentic AI Notes
</commit_message>
<xml_diff>
--- a/Agentic_AI_Notes.docx
+++ b/Agentic_AI_Notes.docx
@@ -7787,10 +7787,7 @@
         <w:pStyle w:val="ListParagraph"/>
       </w:pPr>
       <w:r>
-        <w:t>S</w:t>
-      </w:r>
-      <w:r>
-        <w:t>ignature</w:t>
+        <w:t>Signature</w:t>
       </w:r>
       <w:r>
         <w:t xml:space="preserve"> -</w:t>
@@ -7881,6 +7878,22 @@
       <w:pPr>
         <w:pStyle w:val="ListParagraph"/>
       </w:pPr>
+    </w:p>
+    <w:p>
+      <w:pPr>
+        <w:pStyle w:val="ListParagraph"/>
+      </w:pPr>
+      <w:r>
+        <w:t xml:space="preserve">for open </w:t>
+      </w:r>
+      <w:proofErr w:type="gramStart"/>
+      <w:r>
+        <w:t>ai :</w:t>
+      </w:r>
+      <w:proofErr w:type="gramEnd"/>
+      <w:r>
+        <w:t xml:space="preserve"> </w:t>
+      </w:r>
     </w:p>
     <w:p>
       <w:pPr>
@@ -10639,6 +10652,7 @@
   <w:style w:type="character" w:default="1" w:styleId="DefaultParagraphFont">
     <w:name w:val="Default Paragraph Font"/>
     <w:uiPriority w:val="1"/>
+    <w:semiHidden/>
     <w:unhideWhenUsed/>
   </w:style>
   <w:style w:type="table" w:default="1" w:styleId="TableNormal">

</xml_diff>

<commit_message>
Updated the Agentic AI notes with lang-chain
</commit_message>
<xml_diff>
--- a/Agentic_AI_Notes.docx
+++ b/Agentic_AI_Notes.docx
@@ -16,30 +16,20 @@
           <w:bCs/>
           <w:lang w:val="en-US"/>
         </w:rPr>
-        <w:t xml:space="preserve">What is Pickle and why it is </w:t>
-      </w:r>
-      <w:proofErr w:type="gramStart"/>
+        <w:t xml:space="preserve">What is Pickle and why it is used </w:t>
+      </w:r>
       <w:r>
         <w:rPr>
           <w:b/>
           <w:bCs/>
           <w:lang w:val="en-US"/>
         </w:rPr>
-        <w:t xml:space="preserve">used </w:t>
-      </w:r>
-      <w:r>
-        <w:rPr>
-          <w:b/>
-          <w:bCs/>
+        <w:t>?</w:t>
+      </w:r>
+      <w:r>
+        <w:rPr>
           <w:lang w:val="en-US"/>
         </w:rPr>
-        <w:t>?</w:t>
-      </w:r>
-      <w:proofErr w:type="gramEnd"/>
-      <w:r>
-        <w:rPr>
-          <w:lang w:val="en-US"/>
-        </w:rPr>
         <w:br/>
       </w:r>
       <w:r>
@@ -117,13 +107,8 @@
       </w:r>
       <w:r>
         <w:br/>
-        <w:t xml:space="preserve">sample </w:t>
-      </w:r>
-      <w:proofErr w:type="gramStart"/>
-      <w:r>
-        <w:t>code :</w:t>
-      </w:r>
-      <w:proofErr w:type="gramEnd"/>
+        <w:t>sample code :</w:t>
+      </w:r>
       <w:r>
         <w:br/>
       </w:r>
@@ -171,15 +156,7 @@
         <w:pStyle w:val="ListParagraph"/>
       </w:pPr>
       <w:r>
-        <w:t xml:space="preserve">with </w:t>
-      </w:r>
-      <w:proofErr w:type="gramStart"/>
-      <w:r>
-        <w:t>open(</w:t>
-      </w:r>
-      <w:proofErr w:type="gramEnd"/>
-      <w:r>
-        <w:t>'</w:t>
+        <w:t>with open('</w:t>
       </w:r>
       <w:proofErr w:type="spellStart"/>
       <w:r>
@@ -206,12 +183,10 @@
         <w:t xml:space="preserve">    </w:t>
       </w:r>
       <w:proofErr w:type="spellStart"/>
-      <w:proofErr w:type="gramStart"/>
       <w:r>
         <w:t>pickle.dump</w:t>
       </w:r>
       <w:proofErr w:type="spellEnd"/>
-      <w:proofErr w:type="gramEnd"/>
       <w:r>
         <w:t>(data, f)</w:t>
       </w:r>
@@ -234,15 +209,7 @@
         <w:pStyle w:val="ListParagraph"/>
       </w:pPr>
       <w:r>
-        <w:t xml:space="preserve">with </w:t>
-      </w:r>
-      <w:proofErr w:type="gramStart"/>
-      <w:r>
-        <w:t>open(</w:t>
-      </w:r>
-      <w:proofErr w:type="gramEnd"/>
-      <w:r>
-        <w:t>'</w:t>
+        <w:t>with open('</w:t>
       </w:r>
       <w:proofErr w:type="spellStart"/>
       <w:r>
@@ -277,12 +244,10 @@
         <w:t xml:space="preserve"> = </w:t>
       </w:r>
       <w:proofErr w:type="spellStart"/>
-      <w:proofErr w:type="gramStart"/>
       <w:r>
         <w:t>pickle.load</w:t>
       </w:r>
       <w:proofErr w:type="spellEnd"/>
-      <w:proofErr w:type="gramEnd"/>
       <w:r>
         <w:t>(f)</w:t>
       </w:r>
@@ -926,13 +891,8 @@
         <w:t xml:space="preserve">data = </w:t>
       </w:r>
       <w:proofErr w:type="spellStart"/>
-      <w:proofErr w:type="gramStart"/>
-      <w:r>
-        <w:t>np.random</w:t>
-      </w:r>
-      <w:proofErr w:type="gramEnd"/>
-      <w:r>
-        <w:t>.random</w:t>
+      <w:r>
+        <w:t>np.random.random</w:t>
       </w:r>
       <w:proofErr w:type="spellEnd"/>
       <w:r>
@@ -964,13 +924,8 @@
         <w:t xml:space="preserve">query = </w:t>
       </w:r>
       <w:proofErr w:type="spellStart"/>
-      <w:proofErr w:type="gramStart"/>
-      <w:r>
-        <w:t>np.random</w:t>
-      </w:r>
-      <w:proofErr w:type="gramEnd"/>
-      <w:r>
-        <w:t>.random</w:t>
+      <w:r>
+        <w:t>np.random.random</w:t>
       </w:r>
       <w:proofErr w:type="spellEnd"/>
       <w:r>
@@ -1014,15 +969,7 @@
         <w:jc w:val="both"/>
       </w:pPr>
       <w:r>
-        <w:t xml:space="preserve">index = </w:t>
-      </w:r>
-      <w:proofErr w:type="gramStart"/>
-      <w:r>
-        <w:t>faiss.IndexFlatL</w:t>
-      </w:r>
-      <w:proofErr w:type="gramEnd"/>
-      <w:r>
-        <w:t>2(d)  # L2 = Euclidean distance</w:t>
+        <w:t>index = faiss.IndexFlatL2(d)  # L2 = Euclidean distance</w:t>
       </w:r>
     </w:p>
     <w:p>
@@ -1037,15 +984,7 @@
       </w:r>
       <w:proofErr w:type="spellEnd"/>
       <w:r>
-        <w:t>(</w:t>
-      </w:r>
-      <w:proofErr w:type="gramStart"/>
-      <w:r>
-        <w:t xml:space="preserve">data)   </w:t>
-      </w:r>
-      <w:proofErr w:type="gramEnd"/>
-      <w:r>
-        <w:t xml:space="preserve">            # Add data to index</w:t>
+        <w:t>(data)               # Add data to index</w:t>
       </w:r>
     </w:p>
     <w:p>
@@ -1077,12 +1016,10 @@
         <w:t xml:space="preserve">D, I = </w:t>
       </w:r>
       <w:proofErr w:type="spellStart"/>
-      <w:proofErr w:type="gramStart"/>
       <w:r>
         <w:t>index.search</w:t>
       </w:r>
       <w:proofErr w:type="spellEnd"/>
-      <w:proofErr w:type="gramEnd"/>
       <w:r>
         <w:t>(query, 5)  # D = distances, I = indices</w:t>
       </w:r>
@@ -1092,13 +1029,8 @@
         <w:ind w:left="360"/>
         <w:jc w:val="both"/>
       </w:pPr>
-      <w:proofErr w:type="gramStart"/>
-      <w:r>
-        <w:t>print(</w:t>
-      </w:r>
-      <w:proofErr w:type="gramEnd"/>
-      <w:r>
-        <w:t>"Nearest indices:", I)</w:t>
+      <w:r>
+        <w:t>print("Nearest indices:", I)</w:t>
       </w:r>
     </w:p>
     <w:p>
@@ -1106,13 +1038,8 @@
         <w:ind w:left="360"/>
         <w:jc w:val="both"/>
       </w:pPr>
-      <w:proofErr w:type="gramStart"/>
-      <w:r>
-        <w:t>print(</w:t>
-      </w:r>
-      <w:proofErr w:type="gramEnd"/>
-      <w:r>
-        <w:t>"Distances:", D)</w:t>
+      <w:r>
+        <w:t>print("Distances:", D)</w:t>
       </w:r>
     </w:p>
     <w:p>
@@ -1253,15 +1180,7 @@
     </w:p>
     <w:p>
       <w:r>
-        <w:t xml:space="preserve">  Need to </w:t>
-      </w:r>
-      <w:proofErr w:type="gramStart"/>
-      <w:r>
-        <w:t>run :</w:t>
-      </w:r>
-      <w:proofErr w:type="gramEnd"/>
-      <w:r>
-        <w:t xml:space="preserve"> </w:t>
+        <w:t xml:space="preserve">  Need to run : </w:t>
       </w:r>
       <w:r>
         <w:t xml:space="preserve">pip install </w:t>
@@ -1321,18 +1240,9 @@
           <w:b/>
           <w:bCs/>
         </w:rPr>
-        <w:t>text_</w:t>
-      </w:r>
-      <w:proofErr w:type="gramStart"/>
-      <w:r>
-        <w:rPr>
-          <w:b/>
-          <w:bCs/>
-        </w:rPr>
-        <w:t>index.faiss</w:t>
-      </w:r>
-      <w:proofErr w:type="spellEnd"/>
-      <w:proofErr w:type="gramEnd"/>
+        <w:t>text_index.faiss</w:t>
+      </w:r>
+      <w:proofErr w:type="spellEnd"/>
       <w:r>
         <w:rPr>
           <w:b/>
@@ -1372,7 +1282,6 @@
       </w:r>
     </w:p>
     <w:p>
-      <w:proofErr w:type="gramStart"/>
       <w:r>
         <w:t>A .</w:t>
       </w:r>
@@ -1381,7 +1290,6 @@
         <w:t>faiss</w:t>
       </w:r>
       <w:proofErr w:type="spellEnd"/>
-      <w:proofErr w:type="gramEnd"/>
       <w:r>
         <w:t xml:space="preserve"> file (like </w:t>
       </w:r>
@@ -1409,15 +1317,7 @@
           <w:b/>
           <w:bCs/>
         </w:rPr>
-        <w:t xml:space="preserve">What is </w:t>
-      </w:r>
-      <w:proofErr w:type="gramStart"/>
-      <w:r>
-        <w:rPr>
-          <w:b/>
-          <w:bCs/>
-        </w:rPr>
-        <w:t>a .</w:t>
+        <w:t>What is a .</w:t>
       </w:r>
       <w:proofErr w:type="spellStart"/>
       <w:r>
@@ -1428,7 +1328,6 @@
         <w:t>faiss</w:t>
       </w:r>
       <w:proofErr w:type="spellEnd"/>
-      <w:proofErr w:type="gramEnd"/>
       <w:r>
         <w:rPr>
           <w:b/>
@@ -1438,7 +1337,6 @@
       </w:r>
     </w:p>
     <w:p>
-      <w:proofErr w:type="gramStart"/>
       <w:r>
         <w:t>A .</w:t>
       </w:r>
@@ -1447,7 +1345,6 @@
         <w:t>faiss</w:t>
       </w:r>
       <w:proofErr w:type="spellEnd"/>
-      <w:proofErr w:type="gramEnd"/>
       <w:r>
         <w:t xml:space="preserve"> file (like </w:t>
       </w:r>
@@ -1507,15 +1404,7 @@
           <w:b/>
           <w:bCs/>
         </w:rPr>
-        <w:t xml:space="preserve"> Why Use </w:t>
-      </w:r>
-      <w:proofErr w:type="gramStart"/>
-      <w:r>
-        <w:rPr>
-          <w:b/>
-          <w:bCs/>
-        </w:rPr>
-        <w:t>a .</w:t>
+        <w:t xml:space="preserve"> Why Use a .</w:t>
       </w:r>
       <w:proofErr w:type="spellStart"/>
       <w:r>
@@ -1526,7 +1415,6 @@
         <w:t>faiss</w:t>
       </w:r>
       <w:proofErr w:type="spellEnd"/>
-      <w:proofErr w:type="gramEnd"/>
       <w:r>
         <w:rPr>
           <w:b/>
@@ -1700,17 +1588,12 @@
         <w:t xml:space="preserve">import </w:t>
       </w:r>
       <w:proofErr w:type="spellStart"/>
-      <w:proofErr w:type="gramStart"/>
       <w:r>
         <w:t>fitz</w:t>
       </w:r>
       <w:proofErr w:type="spellEnd"/>
       <w:r>
-        <w:t xml:space="preserve">  #</w:t>
-      </w:r>
-      <w:proofErr w:type="gramEnd"/>
-      <w:r>
-        <w:t xml:space="preserve"> This is </w:t>
+        <w:t xml:space="preserve">  # This is </w:t>
       </w:r>
       <w:proofErr w:type="spellStart"/>
       <w:r>
@@ -1918,17 +1801,12 @@
         <w:t xml:space="preserve">import </w:t>
       </w:r>
       <w:proofErr w:type="spellStart"/>
-      <w:proofErr w:type="gramStart"/>
       <w:r>
         <w:t>fitz</w:t>
       </w:r>
       <w:proofErr w:type="spellEnd"/>
       <w:r>
-        <w:t xml:space="preserve">  #</w:t>
-      </w:r>
-      <w:proofErr w:type="gramEnd"/>
-      <w:r>
-        <w:t xml:space="preserve"> </w:t>
+        <w:t xml:space="preserve">  # </w:t>
       </w:r>
       <w:proofErr w:type="spellStart"/>
       <w:r>
@@ -1946,12 +1824,10 @@
         <w:t xml:space="preserve">doc = </w:t>
       </w:r>
       <w:proofErr w:type="spellStart"/>
-      <w:proofErr w:type="gramStart"/>
       <w:r>
         <w:t>fitz.open</w:t>
       </w:r>
       <w:proofErr w:type="spellEnd"/>
-      <w:proofErr w:type="gramEnd"/>
       <w:r>
         <w:t>("example.pdf")</w:t>
       </w:r>
@@ -1962,13 +1838,8 @@
       </w:r>
     </w:p>
     <w:p>
-      <w:proofErr w:type="gramStart"/>
-      <w:r>
-        <w:t>print(</w:t>
-      </w:r>
-      <w:proofErr w:type="gramEnd"/>
-      <w:r>
-        <w:t xml:space="preserve">"Total pages:", </w:t>
+      <w:r>
+        <w:t xml:space="preserve">print("Total pages:", </w:t>
       </w:r>
       <w:proofErr w:type="spellStart"/>
       <w:r>
@@ -1987,15 +1858,7 @@
     </w:p>
     <w:p>
       <w:r>
-        <w:t xml:space="preserve">page = </w:t>
-      </w:r>
-      <w:proofErr w:type="gramStart"/>
-      <w:r>
-        <w:t>doc[</w:t>
-      </w:r>
-      <w:proofErr w:type="gramEnd"/>
-      <w:r>
-        <w:t>0]</w:t>
+        <w:t>page = doc[0]</w:t>
       </w:r>
     </w:p>
     <w:p>
@@ -2004,19 +1867,11 @@
       </w:r>
       <w:proofErr w:type="spellStart"/>
       <w:r>
-        <w:t>page.get_</w:t>
-      </w:r>
-      <w:proofErr w:type="gramStart"/>
-      <w:r>
-        <w:t>text</w:t>
-      </w:r>
-      <w:proofErr w:type="spellEnd"/>
-      <w:r>
-        <w:t>(</w:t>
-      </w:r>
-      <w:proofErr w:type="gramEnd"/>
-      <w:r>
-        <w:t>)</w:t>
+        <w:t>page.get_text</w:t>
+      </w:r>
+      <w:proofErr w:type="spellEnd"/>
+      <w:r>
+        <w:t>()</w:t>
       </w:r>
     </w:p>
     <w:p>
@@ -2031,12 +1886,10 @@
     </w:p>
     <w:p>
       <w:proofErr w:type="spellStart"/>
-      <w:proofErr w:type="gramStart"/>
       <w:r>
         <w:t>doc.close</w:t>
       </w:r>
       <w:proofErr w:type="spellEnd"/>
-      <w:proofErr w:type="gramEnd"/>
       <w:r>
         <w:t>()</w:t>
       </w:r>
@@ -2175,25 +2028,7 @@
           <w:bCs/>
           <w:color w:val="FF0000"/>
         </w:rPr>
-        <w:t xml:space="preserve">What is </w:t>
-      </w:r>
-      <w:proofErr w:type="gramStart"/>
-      <w:r>
-        <w:rPr>
-          <w:b/>
-          <w:bCs/>
-          <w:color w:val="FF0000"/>
-        </w:rPr>
-        <w:t>Pillow?(</w:t>
-      </w:r>
-      <w:proofErr w:type="gramEnd"/>
-      <w:r>
-        <w:rPr>
-          <w:b/>
-          <w:bCs/>
-          <w:color w:val="FF0000"/>
-        </w:rPr>
-        <w:t>Used for image processing )</w:t>
+        <w:t>What is Pillow?(Used for image processing )</w:t>
       </w:r>
     </w:p>
     <w:p>
@@ -2290,17 +2125,12 @@
         <w:br/>
       </w:r>
       <w:proofErr w:type="spellStart"/>
-      <w:proofErr w:type="gramStart"/>
       <w:r>
         <w:t>cmd</w:t>
       </w:r>
       <w:proofErr w:type="spellEnd"/>
       <w:r>
-        <w:t xml:space="preserve"> :</w:t>
-      </w:r>
-      <w:proofErr w:type="gramEnd"/>
-      <w:r>
-        <w:t xml:space="preserve"> pip install pillow</w:t>
+        <w:t xml:space="preserve"> : pip install pillow</w:t>
       </w:r>
     </w:p>
     <w:p/>
@@ -2319,7 +2149,6 @@
         <w:t xml:space="preserve">from </w:t>
       </w:r>
       <w:proofErr w:type="spellStart"/>
-      <w:proofErr w:type="gramStart"/>
       <w:r>
         <w:rPr>
           <w:b/>
@@ -2328,7 +2157,6 @@
         <w:t>urllib.parse</w:t>
       </w:r>
       <w:proofErr w:type="spellEnd"/>
-      <w:proofErr w:type="gramEnd"/>
       <w:r>
         <w:rPr>
           <w:b/>
@@ -2361,7 +2189,6 @@
         <w:t xml:space="preserve">What is </w:t>
       </w:r>
       <w:proofErr w:type="spellStart"/>
-      <w:proofErr w:type="gramStart"/>
       <w:r>
         <w:rPr>
           <w:b/>
@@ -2377,7 +2204,6 @@
         <w:t>.parse</w:t>
       </w:r>
       <w:proofErr w:type="spellEnd"/>
-      <w:proofErr w:type="gramEnd"/>
       <w:r>
         <w:rPr>
           <w:b/>
@@ -2393,15 +2219,7 @@
       </w:r>
       <w:proofErr w:type="spellEnd"/>
       <w:r>
-        <w:t xml:space="preserve"> is </w:t>
-      </w:r>
-      <w:proofErr w:type="gramStart"/>
-      <w:r>
-        <w:t>an</w:t>
-      </w:r>
-      <w:proofErr w:type="gramEnd"/>
-      <w:r>
-        <w:t xml:space="preserve"> standard library module in python.</w:t>
+        <w:t xml:space="preserve"> is an standard library module in python.</w:t>
       </w:r>
     </w:p>
     <w:p>
@@ -2409,13 +2227,8 @@
         <w:t xml:space="preserve">It provides functions to split </w:t>
       </w:r>
       <w:proofErr w:type="spellStart"/>
-      <w:proofErr w:type="gramStart"/>
-      <w:r>
-        <w:t>up,combine</w:t>
-      </w:r>
-      <w:proofErr w:type="gramEnd"/>
-      <w:r>
-        <w:t>,encode,decode</w:t>
+      <w:r>
+        <w:t>up,combine,encode,decode</w:t>
       </w:r>
       <w:proofErr w:type="spellEnd"/>
       <w:r>
@@ -2427,12 +2240,10 @@
         <w:t xml:space="preserve">Useful for manipulating URL query </w:t>
       </w:r>
       <w:proofErr w:type="spellStart"/>
-      <w:proofErr w:type="gramStart"/>
       <w:r>
         <w:t>strings,path</w:t>
       </w:r>
       <w:proofErr w:type="spellEnd"/>
-      <w:proofErr w:type="gramEnd"/>
       <w:r>
         <w:t xml:space="preserve"> and parameters</w:t>
       </w:r>
@@ -2443,17 +2254,12 @@
     <w:p/>
     <w:p>
       <w:proofErr w:type="spellStart"/>
-      <w:proofErr w:type="gramStart"/>
       <w:r>
         <w:t>Urlparse</w:t>
       </w:r>
       <w:proofErr w:type="spellEnd"/>
       <w:r>
-        <w:t xml:space="preserve"> :</w:t>
-      </w:r>
-      <w:proofErr w:type="gramEnd"/>
-      <w:r>
-        <w:t xml:space="preserve"> is a function from the </w:t>
+        <w:t xml:space="preserve"> : is a function from the </w:t>
       </w:r>
       <w:proofErr w:type="spellStart"/>
       <w:r>
@@ -2481,13 +2287,8 @@
         <w:t>Scheme (</w:t>
       </w:r>
       <w:proofErr w:type="spellStart"/>
-      <w:proofErr w:type="gramStart"/>
-      <w:r>
-        <w:t>http,https</w:t>
-      </w:r>
-      <w:proofErr w:type="gramEnd"/>
-      <w:r>
-        <w:t>,ftp</w:t>
+      <w:r>
+        <w:t>http,https,ftp</w:t>
       </w:r>
       <w:proofErr w:type="spellEnd"/>
       <w:r>
@@ -2531,13 +2332,8 @@
           <w:numId w:val="10"/>
         </w:numPr>
       </w:pPr>
-      <w:proofErr w:type="gramStart"/>
-      <w:r>
-        <w:t>params(</w:t>
-      </w:r>
-      <w:proofErr w:type="gramEnd"/>
-      <w:r>
-        <w:t>optional parameters for the last path element)</w:t>
+      <w:r>
+        <w:t>params(optional parameters for the last path element)</w:t>
       </w:r>
     </w:p>
     <w:p>
@@ -2549,15 +2345,7 @@
         </w:numPr>
       </w:pPr>
       <w:r>
-        <w:t xml:space="preserve">query (the query </w:t>
-      </w:r>
-      <w:proofErr w:type="gramStart"/>
-      <w:r>
-        <w:t>string .</w:t>
-      </w:r>
-      <w:proofErr w:type="gramEnd"/>
-      <w:r>
-        <w:t>, ? id=1&amp;name=test)</w:t>
+        <w:t>query (the query string ., ? id=1&amp;name=test)</w:t>
       </w:r>
     </w:p>
     <w:p>
@@ -2568,13 +2356,8 @@
           <w:numId w:val="10"/>
         </w:numPr>
       </w:pPr>
-      <w:proofErr w:type="gramStart"/>
-      <w:r>
-        <w:t>fragment(</w:t>
-      </w:r>
-      <w:proofErr w:type="gramEnd"/>
-      <w:r>
-        <w:t>the part after #)</w:t>
+      <w:r>
+        <w:t>fragment(the part after #)</w:t>
       </w:r>
     </w:p>
     <w:p>
@@ -2587,17 +2370,8 @@
           <w:bCs/>
         </w:rPr>
         <w:lastRenderedPageBreak/>
-        <w:t xml:space="preserve">Why it is </w:t>
-      </w:r>
-      <w:proofErr w:type="gramStart"/>
-      <w:r>
-        <w:rPr>
-          <w:b/>
-          <w:bCs/>
-        </w:rPr>
-        <w:t>used ?</w:t>
-      </w:r>
-      <w:proofErr w:type="gramEnd"/>
+        <w:t>Why it is used ?</w:t>
+      </w:r>
       <w:r>
         <w:br/>
         <w:t xml:space="preserve">to safely extract parts of </w:t>
@@ -2619,17 +2393,12 @@
         <w:t xml:space="preserve">To modify some parts of </w:t>
       </w:r>
       <w:proofErr w:type="spellStart"/>
-      <w:proofErr w:type="gramStart"/>
       <w:r>
         <w:t>url</w:t>
       </w:r>
       <w:proofErr w:type="spellEnd"/>
       <w:r>
-        <w:t>(</w:t>
-      </w:r>
-      <w:proofErr w:type="gramEnd"/>
-      <w:r>
-        <w:t xml:space="preserve">like query parameters) and rebuild </w:t>
+        <w:t xml:space="preserve">(like query parameters) and rebuild </w:t>
       </w:r>
       <w:proofErr w:type="spellStart"/>
       <w:r>
@@ -2648,12 +2417,10 @@
         <w:t xml:space="preserve">Very useful in web </w:t>
       </w:r>
       <w:proofErr w:type="spellStart"/>
-      <w:proofErr w:type="gramStart"/>
       <w:r>
         <w:t>scraping,APIs</w:t>
       </w:r>
       <w:proofErr w:type="spellEnd"/>
-      <w:proofErr w:type="gramEnd"/>
       <w:r>
         <w:t xml:space="preserve"> </w:t>
       </w:r>
@@ -2758,17 +2525,12 @@
         <w:t xml:space="preserve"> with </w:t>
       </w:r>
       <w:proofErr w:type="spellStart"/>
-      <w:proofErr w:type="gramStart"/>
       <w:r>
         <w:t>tqdm</w:t>
       </w:r>
       <w:proofErr w:type="spellEnd"/>
       <w:r>
-        <w:t>(</w:t>
-      </w:r>
-      <w:proofErr w:type="gramEnd"/>
-      <w:r>
-        <w:t>).</w:t>
+        <w:t>().</w:t>
       </w:r>
     </w:p>
     <w:p>
@@ -2820,15 +2582,7 @@
       </w:r>
       <w:proofErr w:type="spellEnd"/>
       <w:r>
-        <w:t>(</w:t>
-      </w:r>
-      <w:proofErr w:type="gramStart"/>
-      <w:r>
-        <w:t>range(</w:t>
-      </w:r>
-      <w:proofErr w:type="gramEnd"/>
-      <w:r>
-        <w:t>100)):</w:t>
+        <w:t>(range(100)):</w:t>
       </w:r>
       <w:r>
         <w:br/>
@@ -2855,17 +2609,12 @@
         </w:numPr>
       </w:pPr>
       <w:proofErr w:type="spellStart"/>
-      <w:proofErr w:type="gramStart"/>
       <w:r>
         <w:t>trange</w:t>
       </w:r>
       <w:proofErr w:type="spellEnd"/>
       <w:r>
-        <w:t>(</w:t>
-      </w:r>
-      <w:proofErr w:type="gramEnd"/>
-      <w:r>
-        <w:t>) shortcut: For loops over a range, </w:t>
+        <w:t>() shortcut: For loops over a range, </w:t>
       </w:r>
       <w:proofErr w:type="spellStart"/>
       <w:r>
@@ -2928,17 +2677,12 @@
         <w:t xml:space="preserve"> in </w:t>
       </w:r>
       <w:proofErr w:type="spellStart"/>
-      <w:proofErr w:type="gramStart"/>
       <w:r>
         <w:t>trange</w:t>
       </w:r>
       <w:proofErr w:type="spellEnd"/>
       <w:r>
-        <w:t>(</w:t>
-      </w:r>
-      <w:proofErr w:type="gramEnd"/>
-      <w:r>
-        <w:t>100):</w:t>
+        <w:t>(100):</w:t>
       </w:r>
       <w:r>
         <w:br/>
@@ -3030,21 +2774,7 @@
         <w:rPr>
           <w:lang w:val="en-US"/>
         </w:rPr>
-        <w:t xml:space="preserve"> is a </w:t>
-      </w:r>
-      <w:proofErr w:type="gramStart"/>
-      <w:r>
-        <w:rPr>
-          <w:lang w:val="en-US"/>
-        </w:rPr>
-        <w:t>built in</w:t>
-      </w:r>
-      <w:proofErr w:type="gramEnd"/>
-      <w:r>
-        <w:rPr>
-          <w:lang w:val="en-US"/>
-        </w:rPr>
-        <w:t xml:space="preserve"> python standard library module for high-level file operations.</w:t>
+        <w:t xml:space="preserve"> is a built in python standard library module for high-level file operations.</w:t>
       </w:r>
     </w:p>
     <w:p>
@@ -3062,16 +2792,8 @@
         <w:rPr>
           <w:lang w:val="en-US"/>
         </w:rPr>
-        <w:t xml:space="preserve">Copy files and </w:t>
-      </w:r>
-      <w:proofErr w:type="gramStart"/>
-      <w:r>
-        <w:rPr>
-          <w:lang w:val="en-US"/>
-        </w:rPr>
-        <w:t>directories .</w:t>
-      </w:r>
-      <w:proofErr w:type="gramEnd"/>
+        <w:t>Copy files and directories .</w:t>
+      </w:r>
     </w:p>
     <w:p>
       <w:pPr>
@@ -3195,7 +2917,6 @@
         <w:t>(</w:t>
       </w:r>
       <w:proofErr w:type="spellStart"/>
-      <w:proofErr w:type="gramStart"/>
       <w:r>
         <w:rPr>
           <w:lang w:val="en-US"/>
@@ -3203,7 +2924,6 @@
         <w:t>str,dst</w:t>
       </w:r>
       <w:proofErr w:type="spellEnd"/>
-      <w:proofErr w:type="gramEnd"/>
       <w:r>
         <w:rPr>
           <w:lang w:val="en-US"/>
@@ -3237,7 +2957,6 @@
         <w:t>(</w:t>
       </w:r>
       <w:proofErr w:type="spellStart"/>
-      <w:proofErr w:type="gramStart"/>
       <w:r>
         <w:rPr>
           <w:lang w:val="en-US"/>
@@ -3245,7 +2964,6 @@
         <w:t>str,dst</w:t>
       </w:r>
       <w:proofErr w:type="spellEnd"/>
-      <w:proofErr w:type="gramEnd"/>
       <w:r>
         <w:rPr>
           <w:lang w:val="en-US"/>
@@ -3290,21 +3008,7 @@
         <w:rPr>
           <w:lang w:val="en-US"/>
         </w:rPr>
-        <w:t>(</w:t>
-      </w:r>
-      <w:proofErr w:type="gramStart"/>
-      <w:r>
-        <w:rPr>
-          <w:lang w:val="en-US"/>
-        </w:rPr>
-        <w:t>path)  -</w:t>
-      </w:r>
-      <w:proofErr w:type="gramEnd"/>
-      <w:r>
-        <w:rPr>
-          <w:lang w:val="en-US"/>
-        </w:rPr>
-        <w:t xml:space="preserve"> Deletes an entire folder  and its </w:t>
+        <w:t xml:space="preserve">(path)  - Deletes an entire folder  and its </w:t>
       </w:r>
       <w:proofErr w:type="spellStart"/>
       <w:r>
@@ -3341,7 +3045,6 @@
         <w:t>(</w:t>
       </w:r>
       <w:proofErr w:type="spellStart"/>
-      <w:proofErr w:type="gramStart"/>
       <w:r>
         <w:rPr>
           <w:lang w:val="en-US"/>
@@ -3349,7 +3052,6 @@
         <w:t>src,dst</w:t>
       </w:r>
       <w:proofErr w:type="spellEnd"/>
-      <w:proofErr w:type="gramEnd"/>
       <w:r>
         <w:rPr>
           <w:lang w:val="en-US"/>
@@ -3843,12 +3545,10 @@
         <w:t xml:space="preserve">embedding1 = </w:t>
       </w:r>
       <w:proofErr w:type="spellStart"/>
-      <w:proofErr w:type="gramStart"/>
       <w:r>
         <w:t>model.encode</w:t>
       </w:r>
       <w:proofErr w:type="spellEnd"/>
-      <w:proofErr w:type="gramEnd"/>
       <w:r>
         <w:t>(sentence1)</w:t>
       </w:r>
@@ -3861,12 +3561,10 @@
         <w:t xml:space="preserve">embedding2 = </w:t>
       </w:r>
       <w:proofErr w:type="spellStart"/>
-      <w:proofErr w:type="gramStart"/>
       <w:r>
         <w:t>model.encode</w:t>
       </w:r>
       <w:proofErr w:type="spellEnd"/>
-      <w:proofErr w:type="gramEnd"/>
       <w:r>
         <w:t>(sentence2)</w:t>
       </w:r>
@@ -3901,19 +3599,354 @@
       </w:r>
       <w:proofErr w:type="spellStart"/>
       <w:r>
-        <w:t>util.cos_</w:t>
-      </w:r>
-      <w:proofErr w:type="gramStart"/>
-      <w:r>
-        <w:t>sim</w:t>
+        <w:t>util.cos_sim</w:t>
+      </w:r>
+      <w:proofErr w:type="spellEnd"/>
+      <w:r>
+        <w:t>(embedding1, embedding2)</w:t>
+      </w:r>
+    </w:p>
+    <w:p>
+      <w:pPr>
+        <w:pStyle w:val="ListParagraph"/>
+      </w:pPr>
+      <w:r>
+        <w:t> </w:t>
+      </w:r>
+    </w:p>
+    <w:p>
+      <w:pPr>
+        <w:pStyle w:val="ListParagraph"/>
+      </w:pPr>
+      <w:r>
+        <w:t>print(</w:t>
+      </w:r>
+      <w:proofErr w:type="spellStart"/>
+      <w:r>
+        <w:t>f"Cosine</w:t>
+      </w:r>
+      <w:proofErr w:type="spellEnd"/>
+      <w:r>
+        <w:t xml:space="preserve"> Similarity: {</w:t>
+      </w:r>
+      <w:proofErr w:type="spellStart"/>
+      <w:r>
+        <w:t>cosine_score.item</w:t>
+      </w:r>
+      <w:proofErr w:type="spellEnd"/>
+      <w:r>
+        <w:t>():.4f}")</w:t>
+      </w:r>
+    </w:p>
+    <w:p>
+      <w:pPr>
+        <w:pStyle w:val="ListParagraph"/>
+      </w:pPr>
+      <w:r>
+        <w:t>Output:</w:t>
+      </w:r>
+    </w:p>
+    <w:p>
+      <w:pPr>
+        <w:pStyle w:val="ListParagraph"/>
+      </w:pPr>
+      <w:r>
+        <w:t> </w:t>
+      </w:r>
+    </w:p>
+    <w:p>
+      <w:pPr>
+        <w:pStyle w:val="ListParagraph"/>
+      </w:pPr>
+      <w:proofErr w:type="spellStart"/>
+      <w:r>
+        <w:t>sql</w:t>
+      </w:r>
+      <w:proofErr w:type="spellEnd"/>
+    </w:p>
+    <w:p>
+      <w:pPr>
+        <w:pStyle w:val="ListParagraph"/>
+      </w:pPr>
+      <w:r>
+        <w:t>Copy code</w:t>
+      </w:r>
+    </w:p>
+    <w:p>
+      <w:pPr>
+        <w:pStyle w:val="ListParagraph"/>
+      </w:pPr>
+      <w:r>
+        <w:t>Cosine Similarity: 0.87  (values near 1 mean very similar)</w:t>
+      </w:r>
+    </w:p>
+    <w:p>
+      <w:pPr>
+        <w:pStyle w:val="ListParagraph"/>
+      </w:pPr>
+      <w:r>
+        <w:rPr>
+          <w:rFonts w:ascii="Segoe UI Emoji" w:hAnsi="Segoe UI Emoji" w:cs="Segoe UI Emoji"/>
+        </w:rPr>
+        <w:t>👉</w:t>
+      </w:r>
+      <w:r>
+        <w:t xml:space="preserve"> Example 2: Find most similar sentence in a list</w:t>
+      </w:r>
+    </w:p>
+    <w:p>
+      <w:pPr>
+        <w:pStyle w:val="ListParagraph"/>
+      </w:pPr>
+      <w:r>
+        <w:t>python</w:t>
+      </w:r>
+    </w:p>
+    <w:p>
+      <w:pPr>
+        <w:pStyle w:val="ListParagraph"/>
+      </w:pPr>
+      <w:r>
+        <w:t>Copy code</w:t>
+      </w:r>
+    </w:p>
+    <w:p>
+      <w:pPr>
+        <w:pStyle w:val="ListParagraph"/>
+      </w:pPr>
+      <w:r>
+        <w:t xml:space="preserve">from </w:t>
+      </w:r>
+      <w:proofErr w:type="spellStart"/>
+      <w:r>
+        <w:t>sentence_transformers</w:t>
+      </w:r>
+      <w:proofErr w:type="spellEnd"/>
+      <w:r>
+        <w:t xml:space="preserve"> import </w:t>
+      </w:r>
+      <w:proofErr w:type="spellStart"/>
+      <w:r>
+        <w:t>SentenceTransformer</w:t>
+      </w:r>
+      <w:proofErr w:type="spellEnd"/>
+      <w:r>
+        <w:t>, util</w:t>
+      </w:r>
+    </w:p>
+    <w:p>
+      <w:pPr>
+        <w:pStyle w:val="ListParagraph"/>
+      </w:pPr>
+      <w:r>
+        <w:t> </w:t>
+      </w:r>
+    </w:p>
+    <w:p>
+      <w:pPr>
+        <w:pStyle w:val="ListParagraph"/>
+      </w:pPr>
+      <w:r>
+        <w:t xml:space="preserve">model = </w:t>
+      </w:r>
+      <w:proofErr w:type="spellStart"/>
+      <w:r>
+        <w:t>SentenceTransformer</w:t>
+      </w:r>
+      <w:proofErr w:type="spellEnd"/>
+      <w:r>
+        <w:t>('all-MiniLM-L6-v2')</w:t>
+      </w:r>
+    </w:p>
+    <w:p>
+      <w:pPr>
+        <w:pStyle w:val="ListParagraph"/>
+      </w:pPr>
+      <w:r>
+        <w:t> </w:t>
+      </w:r>
+    </w:p>
+    <w:p>
+      <w:pPr>
+        <w:pStyle w:val="ListParagraph"/>
+      </w:pPr>
+      <w:r>
+        <w:t># Your query</w:t>
+      </w:r>
+    </w:p>
+    <w:p>
+      <w:pPr>
+        <w:pStyle w:val="ListParagraph"/>
+      </w:pPr>
+      <w:r>
+        <w:t>query = "Looking for a developer with Python and Flask skills."</w:t>
+      </w:r>
+    </w:p>
+    <w:p>
+      <w:pPr>
+        <w:pStyle w:val="ListParagraph"/>
+      </w:pPr>
+      <w:r>
+        <w:t> </w:t>
+      </w:r>
+    </w:p>
+    <w:p>
+      <w:pPr>
+        <w:pStyle w:val="ListParagraph"/>
+      </w:pPr>
+      <w:r>
+        <w:t># Candidate sentences (like resumes, snippets, or job postings)</w:t>
+      </w:r>
+    </w:p>
+    <w:p>
+      <w:pPr>
+        <w:pStyle w:val="ListParagraph"/>
+      </w:pPr>
+      <w:r>
+        <w:t>candidates = [</w:t>
+      </w:r>
+    </w:p>
+    <w:p>
+      <w:pPr>
+        <w:pStyle w:val="ListParagraph"/>
+      </w:pPr>
+      <w:r>
+        <w:t>    "Experienced Python developer with Flask and Django.",</w:t>
+      </w:r>
+    </w:p>
+    <w:p>
+      <w:pPr>
+        <w:pStyle w:val="ListParagraph"/>
+      </w:pPr>
+      <w:r>
+        <w:t>    "Expert in JavaScript and React frontend.",</w:t>
+      </w:r>
+    </w:p>
+    <w:p>
+      <w:pPr>
+        <w:pStyle w:val="ListParagraph"/>
+      </w:pPr>
+      <w:r>
+        <w:t>    "Data analyst with SQL and Tableau experience."</w:t>
+      </w:r>
+    </w:p>
+    <w:p>
+      <w:pPr>
+        <w:pStyle w:val="ListParagraph"/>
+      </w:pPr>
+      <w:r>
+        <w:t>]</w:t>
+      </w:r>
+    </w:p>
+    <w:p>
+      <w:pPr>
+        <w:pStyle w:val="ListParagraph"/>
+      </w:pPr>
+      <w:r>
+        <w:t> </w:t>
+      </w:r>
+    </w:p>
+    <w:p>
+      <w:pPr>
+        <w:pStyle w:val="ListParagraph"/>
+      </w:pPr>
+      <w:r>
+        <w:t># Encode all sentences</w:t>
+      </w:r>
+    </w:p>
+    <w:p>
+      <w:pPr>
+        <w:pStyle w:val="ListParagraph"/>
+      </w:pPr>
+      <w:proofErr w:type="spellStart"/>
+      <w:r>
+        <w:t>query_embedding</w:t>
+      </w:r>
+      <w:proofErr w:type="spellEnd"/>
+      <w:r>
+        <w:t xml:space="preserve"> = </w:t>
+      </w:r>
+      <w:proofErr w:type="spellStart"/>
+      <w:r>
+        <w:t>model.encode</w:t>
+      </w:r>
+      <w:proofErr w:type="spellEnd"/>
+      <w:r>
+        <w:t>(query)</w:t>
+      </w:r>
+    </w:p>
+    <w:p>
+      <w:pPr>
+        <w:pStyle w:val="ListParagraph"/>
+      </w:pPr>
+      <w:proofErr w:type="spellStart"/>
+      <w:r>
+        <w:t>candidate_embeddings</w:t>
+      </w:r>
+      <w:proofErr w:type="spellEnd"/>
+      <w:r>
+        <w:t xml:space="preserve"> = </w:t>
+      </w:r>
+      <w:proofErr w:type="spellStart"/>
+      <w:r>
+        <w:t>model.encode</w:t>
+      </w:r>
+      <w:proofErr w:type="spellEnd"/>
+      <w:r>
+        <w:t>(candidates)</w:t>
+      </w:r>
+    </w:p>
+    <w:p>
+      <w:pPr>
+        <w:pStyle w:val="ListParagraph"/>
+      </w:pPr>
+      <w:r>
+        <w:t> </w:t>
+      </w:r>
+    </w:p>
+    <w:p>
+      <w:pPr>
+        <w:pStyle w:val="ListParagraph"/>
+      </w:pPr>
+      <w:r>
+        <w:t># Compute cosine similarities</w:t>
+      </w:r>
+    </w:p>
+    <w:p>
+      <w:pPr>
+        <w:pStyle w:val="ListParagraph"/>
+      </w:pPr>
+      <w:proofErr w:type="spellStart"/>
+      <w:r>
+        <w:t>cosine_scores</w:t>
+      </w:r>
+      <w:proofErr w:type="spellEnd"/>
+      <w:r>
+        <w:t xml:space="preserve"> = </w:t>
+      </w:r>
+      <w:proofErr w:type="spellStart"/>
+      <w:r>
+        <w:t>util.cos_sim</w:t>
       </w:r>
       <w:proofErr w:type="spellEnd"/>
       <w:r>
         <w:t>(</w:t>
       </w:r>
-      <w:proofErr w:type="gramEnd"/>
-      <w:r>
-        <w:t>embedding1, embedding2)</w:t>
+      <w:proofErr w:type="spellStart"/>
+      <w:r>
+        <w:t>query_embedding</w:t>
+      </w:r>
+      <w:proofErr w:type="spellEnd"/>
+      <w:r>
+        <w:t xml:space="preserve">, </w:t>
+      </w:r>
+      <w:proofErr w:type="spellStart"/>
+      <w:r>
+        <w:t>candidate_embeddings</w:t>
+      </w:r>
+      <w:proofErr w:type="spellEnd"/>
+      <w:r>
+        <w:t>)</w:t>
       </w:r>
     </w:p>
     <w:p>
@@ -3928,625 +3961,246 @@
       <w:pPr>
         <w:pStyle w:val="ListParagraph"/>
       </w:pPr>
-      <w:proofErr w:type="gramStart"/>
+      <w:r>
+        <w:t># Show results</w:t>
+      </w:r>
+    </w:p>
+    <w:p>
+      <w:pPr>
+        <w:pStyle w:val="ListParagraph"/>
+      </w:pPr>
+      <w:r>
+        <w:t xml:space="preserve">for </w:t>
+      </w:r>
+      <w:proofErr w:type="spellStart"/>
+      <w:r>
+        <w:t>idx</w:t>
+      </w:r>
+      <w:proofErr w:type="spellEnd"/>
+      <w:r>
+        <w:t>, score in enumerate(</w:t>
+      </w:r>
+      <w:proofErr w:type="spellStart"/>
+      <w:r>
+        <w:t>cosine_scores</w:t>
+      </w:r>
+      <w:proofErr w:type="spellEnd"/>
+      <w:r>
+        <w:t>[0]):</w:t>
+      </w:r>
+    </w:p>
+    <w:p>
+      <w:pPr>
+        <w:pStyle w:val="ListParagraph"/>
+      </w:pPr>
+      <w:r>
+        <w:lastRenderedPageBreak/>
+        <w:t>    print(</w:t>
+      </w:r>
+      <w:proofErr w:type="spellStart"/>
+      <w:r>
+        <w:t>f"Candidate</w:t>
+      </w:r>
+      <w:proofErr w:type="spellEnd"/>
+      <w:r>
+        <w:t xml:space="preserve"> {idx+1}: Score: {</w:t>
+      </w:r>
+      <w:proofErr w:type="spellStart"/>
+      <w:r>
+        <w:t>score.item</w:t>
+      </w:r>
+      <w:proofErr w:type="spellEnd"/>
+      <w:r>
+        <w:t>():.4f} -&gt; {candidates[</w:t>
+      </w:r>
+      <w:proofErr w:type="spellStart"/>
+      <w:r>
+        <w:t>idx</w:t>
+      </w:r>
+      <w:proofErr w:type="spellEnd"/>
+      <w:r>
+        <w:t>]}")</w:t>
+      </w:r>
+    </w:p>
+    <w:p>
+      <w:pPr>
+        <w:pStyle w:val="ListParagraph"/>
+      </w:pPr>
+      <w:r>
+        <w:rPr>
+          <w:rFonts w:ascii="Segoe UI Emoji" w:hAnsi="Segoe UI Emoji" w:cs="Segoe UI Emoji"/>
+        </w:rPr>
+        <w:t>👉</w:t>
+      </w:r>
+      <w:r>
+        <w:t xml:space="preserve"> Example 3: Batch encode for a corpus</w:t>
+      </w:r>
+    </w:p>
+    <w:p>
+      <w:pPr>
+        <w:pStyle w:val="ListParagraph"/>
+      </w:pPr>
+      <w:r>
+        <w:t>python</w:t>
+      </w:r>
+    </w:p>
+    <w:p>
+      <w:pPr>
+        <w:pStyle w:val="ListParagraph"/>
+      </w:pPr>
+      <w:r>
+        <w:t>Copy code</w:t>
+      </w:r>
+    </w:p>
+    <w:p>
+      <w:pPr>
+        <w:pStyle w:val="ListParagraph"/>
+      </w:pPr>
+      <w:r>
+        <w:t xml:space="preserve">from </w:t>
+      </w:r>
+      <w:proofErr w:type="spellStart"/>
+      <w:r>
+        <w:t>sentence_transformers</w:t>
+      </w:r>
+      <w:proofErr w:type="spellEnd"/>
+      <w:r>
+        <w:t xml:space="preserve"> import </w:t>
+      </w:r>
+      <w:proofErr w:type="spellStart"/>
+      <w:r>
+        <w:t>SentenceTransformer</w:t>
+      </w:r>
+      <w:proofErr w:type="spellEnd"/>
+    </w:p>
+    <w:p>
+      <w:pPr>
+        <w:pStyle w:val="ListParagraph"/>
+      </w:pPr>
+      <w:r>
+        <w:t> </w:t>
+      </w:r>
+    </w:p>
+    <w:p>
+      <w:pPr>
+        <w:pStyle w:val="ListParagraph"/>
+      </w:pPr>
+      <w:r>
+        <w:t xml:space="preserve">model = </w:t>
+      </w:r>
+      <w:proofErr w:type="spellStart"/>
+      <w:r>
+        <w:t>SentenceTransformer</w:t>
+      </w:r>
+      <w:proofErr w:type="spellEnd"/>
+      <w:r>
+        <w:t>('all-MiniLM-L6-v2')</w:t>
+      </w:r>
+    </w:p>
+    <w:p>
+      <w:pPr>
+        <w:pStyle w:val="ListParagraph"/>
+      </w:pPr>
+      <w:r>
+        <w:t> </w:t>
+      </w:r>
+    </w:p>
+    <w:p>
+      <w:pPr>
+        <w:pStyle w:val="ListParagraph"/>
+      </w:pPr>
+      <w:r>
+        <w:t># A batch of texts (e.g., resumes, documents)</w:t>
+      </w:r>
+    </w:p>
+    <w:p>
+      <w:pPr>
+        <w:pStyle w:val="ListParagraph"/>
+      </w:pPr>
+      <w:r>
+        <w:t>documents = [</w:t>
+      </w:r>
+    </w:p>
+    <w:p>
+      <w:pPr>
+        <w:pStyle w:val="ListParagraph"/>
+      </w:pPr>
+      <w:r>
+        <w:t>    "Senior backend developer with Python and Django.",</w:t>
+      </w:r>
+    </w:p>
+    <w:p>
+      <w:pPr>
+        <w:pStyle w:val="ListParagraph"/>
+      </w:pPr>
+      <w:r>
+        <w:t>    "Frontend engineer specializing in React and Vue.",</w:t>
+      </w:r>
+    </w:p>
+    <w:p>
+      <w:pPr>
+        <w:pStyle w:val="ListParagraph"/>
+      </w:pPr>
+      <w:r>
+        <w:t>    "DevOps engineer with AWS and Docker experience."</w:t>
+      </w:r>
+    </w:p>
+    <w:p>
+      <w:pPr>
+        <w:pStyle w:val="ListParagraph"/>
+      </w:pPr>
+      <w:r>
+        <w:t>]</w:t>
+      </w:r>
+    </w:p>
+    <w:p>
+      <w:pPr>
+        <w:pStyle w:val="ListParagraph"/>
+      </w:pPr>
+      <w:r>
+        <w:t> </w:t>
+      </w:r>
+    </w:p>
+    <w:p>
+      <w:pPr>
+        <w:pStyle w:val="ListParagraph"/>
+      </w:pPr>
+      <w:r>
+        <w:t># Get embeddings for all</w:t>
+      </w:r>
+    </w:p>
+    <w:p>
+      <w:pPr>
+        <w:pStyle w:val="ListParagraph"/>
+      </w:pPr>
+      <w:r>
+        <w:t xml:space="preserve">embeddings = </w:t>
+      </w:r>
+      <w:proofErr w:type="spellStart"/>
+      <w:r>
+        <w:t>model.encode</w:t>
+      </w:r>
+      <w:proofErr w:type="spellEnd"/>
+      <w:r>
+        <w:t>(documents)</w:t>
+      </w:r>
+    </w:p>
+    <w:p>
+      <w:pPr>
+        <w:pStyle w:val="ListParagraph"/>
+      </w:pPr>
+      <w:r>
+        <w:t> </w:t>
+      </w:r>
+    </w:p>
+    <w:p>
+      <w:pPr>
+        <w:pStyle w:val="ListParagraph"/>
+      </w:pPr>
       <w:r>
         <w:t>print(</w:t>
       </w:r>
       <w:proofErr w:type="spellStart"/>
-      <w:proofErr w:type="gramEnd"/>
-      <w:r>
-        <w:t>f"Cosine</w:t>
-      </w:r>
-      <w:proofErr w:type="spellEnd"/>
-      <w:r>
-        <w:t xml:space="preserve"> Similarity: {</w:t>
-      </w:r>
-      <w:proofErr w:type="spellStart"/>
-      <w:r>
-        <w:t>cosine_score.item</w:t>
-      </w:r>
-      <w:proofErr w:type="spellEnd"/>
-      <w:r>
-        <w:t>():.4f}")</w:t>
-      </w:r>
-    </w:p>
-    <w:p>
-      <w:pPr>
-        <w:pStyle w:val="ListParagraph"/>
-      </w:pPr>
-      <w:r>
-        <w:t>Output:</w:t>
-      </w:r>
-    </w:p>
-    <w:p>
-      <w:pPr>
-        <w:pStyle w:val="ListParagraph"/>
-      </w:pPr>
-      <w:r>
-        <w:t> </w:t>
-      </w:r>
-    </w:p>
-    <w:p>
-      <w:pPr>
-        <w:pStyle w:val="ListParagraph"/>
-      </w:pPr>
-      <w:proofErr w:type="spellStart"/>
-      <w:r>
-        <w:t>sql</w:t>
-      </w:r>
-      <w:proofErr w:type="spellEnd"/>
-    </w:p>
-    <w:p>
-      <w:pPr>
-        <w:pStyle w:val="ListParagraph"/>
-      </w:pPr>
-      <w:r>
-        <w:t>Copy code</w:t>
-      </w:r>
-    </w:p>
-    <w:p>
-      <w:pPr>
-        <w:pStyle w:val="ListParagraph"/>
-      </w:pPr>
-      <w:r>
-        <w:t xml:space="preserve">Cosine Similarity: </w:t>
-      </w:r>
-      <w:proofErr w:type="gramStart"/>
-      <w:r>
-        <w:t>0.87  (</w:t>
-      </w:r>
-      <w:proofErr w:type="gramEnd"/>
-      <w:r>
-        <w:t>values near 1 mean very similar)</w:t>
-      </w:r>
-    </w:p>
-    <w:p>
-      <w:pPr>
-        <w:pStyle w:val="ListParagraph"/>
-      </w:pPr>
-      <w:r>
-        <w:rPr>
-          <w:rFonts w:ascii="Segoe UI Emoji" w:hAnsi="Segoe UI Emoji" w:cs="Segoe UI Emoji"/>
-        </w:rPr>
-        <w:t>👉</w:t>
-      </w:r>
-      <w:r>
-        <w:t xml:space="preserve"> Example 2: Find most similar sentence in a list</w:t>
-      </w:r>
-    </w:p>
-    <w:p>
-      <w:pPr>
-        <w:pStyle w:val="ListParagraph"/>
-      </w:pPr>
-      <w:r>
-        <w:t>python</w:t>
-      </w:r>
-    </w:p>
-    <w:p>
-      <w:pPr>
-        <w:pStyle w:val="ListParagraph"/>
-      </w:pPr>
-      <w:r>
-        <w:t>Copy code</w:t>
-      </w:r>
-    </w:p>
-    <w:p>
-      <w:pPr>
-        <w:pStyle w:val="ListParagraph"/>
-      </w:pPr>
-      <w:r>
-        <w:t xml:space="preserve">from </w:t>
-      </w:r>
-      <w:proofErr w:type="spellStart"/>
-      <w:r>
-        <w:t>sentence_transformers</w:t>
-      </w:r>
-      <w:proofErr w:type="spellEnd"/>
-      <w:r>
-        <w:t xml:space="preserve"> import </w:t>
-      </w:r>
-      <w:proofErr w:type="spellStart"/>
-      <w:r>
-        <w:t>SentenceTransformer</w:t>
-      </w:r>
-      <w:proofErr w:type="spellEnd"/>
-      <w:r>
-        <w:t>, util</w:t>
-      </w:r>
-    </w:p>
-    <w:p>
-      <w:pPr>
-        <w:pStyle w:val="ListParagraph"/>
-      </w:pPr>
-      <w:r>
-        <w:t> </w:t>
-      </w:r>
-    </w:p>
-    <w:p>
-      <w:pPr>
-        <w:pStyle w:val="ListParagraph"/>
-      </w:pPr>
-      <w:r>
-        <w:t xml:space="preserve">model = </w:t>
-      </w:r>
-      <w:proofErr w:type="spellStart"/>
-      <w:r>
-        <w:t>SentenceTransformer</w:t>
-      </w:r>
-      <w:proofErr w:type="spellEnd"/>
-      <w:r>
-        <w:t>('all-MiniLM-L6-v2')</w:t>
-      </w:r>
-    </w:p>
-    <w:p>
-      <w:pPr>
-        <w:pStyle w:val="ListParagraph"/>
-      </w:pPr>
-      <w:r>
-        <w:t> </w:t>
-      </w:r>
-    </w:p>
-    <w:p>
-      <w:pPr>
-        <w:pStyle w:val="ListParagraph"/>
-      </w:pPr>
-      <w:r>
-        <w:t># Your query</w:t>
-      </w:r>
-    </w:p>
-    <w:p>
-      <w:pPr>
-        <w:pStyle w:val="ListParagraph"/>
-      </w:pPr>
-      <w:r>
-        <w:t>query = "Looking for a developer with Python and Flask skills."</w:t>
-      </w:r>
-    </w:p>
-    <w:p>
-      <w:pPr>
-        <w:pStyle w:val="ListParagraph"/>
-      </w:pPr>
-      <w:r>
-        <w:t> </w:t>
-      </w:r>
-    </w:p>
-    <w:p>
-      <w:pPr>
-        <w:pStyle w:val="ListParagraph"/>
-      </w:pPr>
-      <w:r>
-        <w:t># Candidate sentences (like resumes, snippets, or job postings)</w:t>
-      </w:r>
-    </w:p>
-    <w:p>
-      <w:pPr>
-        <w:pStyle w:val="ListParagraph"/>
-      </w:pPr>
-      <w:r>
-        <w:t>candidates = [</w:t>
-      </w:r>
-    </w:p>
-    <w:p>
-      <w:pPr>
-        <w:pStyle w:val="ListParagraph"/>
-      </w:pPr>
-      <w:r>
-        <w:t>    "Experienced Python developer with Flask and Django.",</w:t>
-      </w:r>
-    </w:p>
-    <w:p>
-      <w:pPr>
-        <w:pStyle w:val="ListParagraph"/>
-      </w:pPr>
-      <w:r>
-        <w:t>    "Expert in JavaScript and React frontend.",</w:t>
-      </w:r>
-    </w:p>
-    <w:p>
-      <w:pPr>
-        <w:pStyle w:val="ListParagraph"/>
-      </w:pPr>
-      <w:r>
-        <w:t>    "Data analyst with SQL and Tableau experience."</w:t>
-      </w:r>
-    </w:p>
-    <w:p>
-      <w:pPr>
-        <w:pStyle w:val="ListParagraph"/>
-      </w:pPr>
-      <w:r>
-        <w:t>]</w:t>
-      </w:r>
-    </w:p>
-    <w:p>
-      <w:pPr>
-        <w:pStyle w:val="ListParagraph"/>
-      </w:pPr>
-      <w:r>
-        <w:t> </w:t>
-      </w:r>
-    </w:p>
-    <w:p>
-      <w:pPr>
-        <w:pStyle w:val="ListParagraph"/>
-      </w:pPr>
-      <w:r>
-        <w:t># Encode all sentences</w:t>
-      </w:r>
-    </w:p>
-    <w:p>
-      <w:pPr>
-        <w:pStyle w:val="ListParagraph"/>
-      </w:pPr>
-      <w:proofErr w:type="spellStart"/>
-      <w:r>
-        <w:t>query_embedding</w:t>
-      </w:r>
-      <w:proofErr w:type="spellEnd"/>
-      <w:r>
-        <w:t xml:space="preserve"> = </w:t>
-      </w:r>
-      <w:proofErr w:type="spellStart"/>
-      <w:proofErr w:type="gramStart"/>
-      <w:r>
-        <w:t>model.encode</w:t>
-      </w:r>
-      <w:proofErr w:type="spellEnd"/>
-      <w:proofErr w:type="gramEnd"/>
-      <w:r>
-        <w:t>(query)</w:t>
-      </w:r>
-    </w:p>
-    <w:p>
-      <w:pPr>
-        <w:pStyle w:val="ListParagraph"/>
-      </w:pPr>
-      <w:proofErr w:type="spellStart"/>
-      <w:r>
-        <w:t>candidate_embeddings</w:t>
-      </w:r>
-      <w:proofErr w:type="spellEnd"/>
-      <w:r>
-        <w:t xml:space="preserve"> = </w:t>
-      </w:r>
-      <w:proofErr w:type="spellStart"/>
-      <w:proofErr w:type="gramStart"/>
-      <w:r>
-        <w:t>model.encode</w:t>
-      </w:r>
-      <w:proofErr w:type="spellEnd"/>
-      <w:proofErr w:type="gramEnd"/>
-      <w:r>
-        <w:t>(candidates)</w:t>
-      </w:r>
-    </w:p>
-    <w:p>
-      <w:pPr>
-        <w:pStyle w:val="ListParagraph"/>
-      </w:pPr>
-      <w:r>
-        <w:t> </w:t>
-      </w:r>
-    </w:p>
-    <w:p>
-      <w:pPr>
-        <w:pStyle w:val="ListParagraph"/>
-      </w:pPr>
-      <w:r>
-        <w:t># Compute cosine similarities</w:t>
-      </w:r>
-    </w:p>
-    <w:p>
-      <w:pPr>
-        <w:pStyle w:val="ListParagraph"/>
-      </w:pPr>
-      <w:proofErr w:type="spellStart"/>
-      <w:r>
-        <w:t>cosine_scores</w:t>
-      </w:r>
-      <w:proofErr w:type="spellEnd"/>
-      <w:r>
-        <w:t xml:space="preserve"> = </w:t>
-      </w:r>
-      <w:proofErr w:type="spellStart"/>
-      <w:r>
-        <w:t>util.cos_</w:t>
-      </w:r>
-      <w:proofErr w:type="gramStart"/>
-      <w:r>
-        <w:t>sim</w:t>
-      </w:r>
-      <w:proofErr w:type="spellEnd"/>
-      <w:r>
-        <w:t>(</w:t>
-      </w:r>
-      <w:proofErr w:type="spellStart"/>
-      <w:proofErr w:type="gramEnd"/>
-      <w:r>
-        <w:t>query_embedding</w:t>
-      </w:r>
-      <w:proofErr w:type="spellEnd"/>
-      <w:r>
-        <w:t xml:space="preserve">, </w:t>
-      </w:r>
-      <w:proofErr w:type="spellStart"/>
-      <w:r>
-        <w:t>candidate_embeddings</w:t>
-      </w:r>
-      <w:proofErr w:type="spellEnd"/>
-      <w:r>
-        <w:t>)</w:t>
-      </w:r>
-    </w:p>
-    <w:p>
-      <w:pPr>
-        <w:pStyle w:val="ListParagraph"/>
-      </w:pPr>
-      <w:r>
-        <w:t> </w:t>
-      </w:r>
-    </w:p>
-    <w:p>
-      <w:pPr>
-        <w:pStyle w:val="ListParagraph"/>
-      </w:pPr>
-      <w:r>
-        <w:t># Show results</w:t>
-      </w:r>
-    </w:p>
-    <w:p>
-      <w:pPr>
-        <w:pStyle w:val="ListParagraph"/>
-      </w:pPr>
-      <w:r>
-        <w:t xml:space="preserve">for </w:t>
-      </w:r>
-      <w:proofErr w:type="spellStart"/>
-      <w:r>
-        <w:t>idx</w:t>
-      </w:r>
-      <w:proofErr w:type="spellEnd"/>
-      <w:r>
-        <w:t>, score in enumerate(</w:t>
-      </w:r>
-      <w:proofErr w:type="spellStart"/>
-      <w:r>
-        <w:t>cosine_</w:t>
-      </w:r>
-      <w:proofErr w:type="gramStart"/>
-      <w:r>
-        <w:t>scores</w:t>
-      </w:r>
-      <w:proofErr w:type="spellEnd"/>
-      <w:r>
-        <w:t>[</w:t>
-      </w:r>
-      <w:proofErr w:type="gramEnd"/>
-      <w:r>
-        <w:t>0]):</w:t>
-      </w:r>
-    </w:p>
-    <w:p>
-      <w:pPr>
-        <w:pStyle w:val="ListParagraph"/>
-      </w:pPr>
-      <w:r>
-        <w:lastRenderedPageBreak/>
-        <w:t>    </w:t>
-      </w:r>
-      <w:proofErr w:type="gramStart"/>
-      <w:r>
-        <w:t>print(</w:t>
-      </w:r>
-      <w:proofErr w:type="spellStart"/>
-      <w:proofErr w:type="gramEnd"/>
-      <w:r>
-        <w:t>f"Candidate</w:t>
-      </w:r>
-      <w:proofErr w:type="spellEnd"/>
-      <w:r>
-        <w:t xml:space="preserve"> {idx+1}: Score: {</w:t>
-      </w:r>
-      <w:proofErr w:type="spellStart"/>
-      <w:r>
-        <w:t>score.item</w:t>
-      </w:r>
-      <w:proofErr w:type="spellEnd"/>
-      <w:r>
-        <w:t>():.4f} -&gt; {candidates[</w:t>
-      </w:r>
-      <w:proofErr w:type="spellStart"/>
-      <w:r>
-        <w:t>idx</w:t>
-      </w:r>
-      <w:proofErr w:type="spellEnd"/>
-      <w:r>
-        <w:t>]}")</w:t>
-      </w:r>
-    </w:p>
-    <w:p>
-      <w:pPr>
-        <w:pStyle w:val="ListParagraph"/>
-      </w:pPr>
-      <w:r>
-        <w:rPr>
-          <w:rFonts w:ascii="Segoe UI Emoji" w:hAnsi="Segoe UI Emoji" w:cs="Segoe UI Emoji"/>
-        </w:rPr>
-        <w:t>👉</w:t>
-      </w:r>
-      <w:r>
-        <w:t xml:space="preserve"> Example 3: Batch encode for a corpus</w:t>
-      </w:r>
-    </w:p>
-    <w:p>
-      <w:pPr>
-        <w:pStyle w:val="ListParagraph"/>
-      </w:pPr>
-      <w:r>
-        <w:t>python</w:t>
-      </w:r>
-    </w:p>
-    <w:p>
-      <w:pPr>
-        <w:pStyle w:val="ListParagraph"/>
-      </w:pPr>
-      <w:r>
-        <w:t>Copy code</w:t>
-      </w:r>
-    </w:p>
-    <w:p>
-      <w:pPr>
-        <w:pStyle w:val="ListParagraph"/>
-      </w:pPr>
-      <w:r>
-        <w:t xml:space="preserve">from </w:t>
-      </w:r>
-      <w:proofErr w:type="spellStart"/>
-      <w:r>
-        <w:t>sentence_transformers</w:t>
-      </w:r>
-      <w:proofErr w:type="spellEnd"/>
-      <w:r>
-        <w:t xml:space="preserve"> import </w:t>
-      </w:r>
-      <w:proofErr w:type="spellStart"/>
-      <w:r>
-        <w:t>SentenceTransformer</w:t>
-      </w:r>
-      <w:proofErr w:type="spellEnd"/>
-    </w:p>
-    <w:p>
-      <w:pPr>
-        <w:pStyle w:val="ListParagraph"/>
-      </w:pPr>
-      <w:r>
-        <w:t> </w:t>
-      </w:r>
-    </w:p>
-    <w:p>
-      <w:pPr>
-        <w:pStyle w:val="ListParagraph"/>
-      </w:pPr>
-      <w:r>
-        <w:t xml:space="preserve">model = </w:t>
-      </w:r>
-      <w:proofErr w:type="spellStart"/>
-      <w:r>
-        <w:t>SentenceTransformer</w:t>
-      </w:r>
-      <w:proofErr w:type="spellEnd"/>
-      <w:r>
-        <w:t>('all-MiniLM-L6-v2')</w:t>
-      </w:r>
-    </w:p>
-    <w:p>
-      <w:pPr>
-        <w:pStyle w:val="ListParagraph"/>
-      </w:pPr>
-      <w:r>
-        <w:t> </w:t>
-      </w:r>
-    </w:p>
-    <w:p>
-      <w:pPr>
-        <w:pStyle w:val="ListParagraph"/>
-      </w:pPr>
-      <w:r>
-        <w:t># A batch of texts (e.g., resumes, documents)</w:t>
-      </w:r>
-    </w:p>
-    <w:p>
-      <w:pPr>
-        <w:pStyle w:val="ListParagraph"/>
-      </w:pPr>
-      <w:r>
-        <w:t>documents = [</w:t>
-      </w:r>
-    </w:p>
-    <w:p>
-      <w:pPr>
-        <w:pStyle w:val="ListParagraph"/>
-      </w:pPr>
-      <w:r>
-        <w:t>    "Senior backend developer with Python and Django.",</w:t>
-      </w:r>
-    </w:p>
-    <w:p>
-      <w:pPr>
-        <w:pStyle w:val="ListParagraph"/>
-      </w:pPr>
-      <w:r>
-        <w:t>    "Frontend engineer specializing in React and Vue.",</w:t>
-      </w:r>
-    </w:p>
-    <w:p>
-      <w:pPr>
-        <w:pStyle w:val="ListParagraph"/>
-      </w:pPr>
-      <w:r>
-        <w:t>    "DevOps engineer with AWS and Docker experience."</w:t>
-      </w:r>
-    </w:p>
-    <w:p>
-      <w:pPr>
-        <w:pStyle w:val="ListParagraph"/>
-      </w:pPr>
-      <w:r>
-        <w:t>]</w:t>
-      </w:r>
-    </w:p>
-    <w:p>
-      <w:pPr>
-        <w:pStyle w:val="ListParagraph"/>
-      </w:pPr>
-      <w:r>
-        <w:t> </w:t>
-      </w:r>
-    </w:p>
-    <w:p>
-      <w:pPr>
-        <w:pStyle w:val="ListParagraph"/>
-      </w:pPr>
-      <w:r>
-        <w:t># Get embeddings for all</w:t>
-      </w:r>
-    </w:p>
-    <w:p>
-      <w:pPr>
-        <w:pStyle w:val="ListParagraph"/>
-      </w:pPr>
-      <w:r>
-        <w:t xml:space="preserve">embeddings = </w:t>
-      </w:r>
-      <w:proofErr w:type="spellStart"/>
-      <w:proofErr w:type="gramStart"/>
-      <w:r>
-        <w:t>model.encode</w:t>
-      </w:r>
-      <w:proofErr w:type="spellEnd"/>
-      <w:proofErr w:type="gramEnd"/>
-      <w:r>
-        <w:t>(documents)</w:t>
-      </w:r>
-    </w:p>
-    <w:p>
-      <w:pPr>
-        <w:pStyle w:val="ListParagraph"/>
-      </w:pPr>
-      <w:r>
-        <w:t> </w:t>
-      </w:r>
-    </w:p>
-    <w:p>
-      <w:pPr>
-        <w:pStyle w:val="ListParagraph"/>
-      </w:pPr>
-      <w:proofErr w:type="gramStart"/>
-      <w:r>
-        <w:t>print(</w:t>
-      </w:r>
-      <w:proofErr w:type="spellStart"/>
-      <w:proofErr w:type="gramEnd"/>
       <w:r>
         <w:t>f"Shape</w:t>
       </w:r>
@@ -4669,15 +4323,7 @@
         <w:pStyle w:val="ListParagraph"/>
       </w:pPr>
       <w:r>
-        <w:t>'</w:t>
-      </w:r>
-      <w:proofErr w:type="gramStart"/>
-      <w:r>
-        <w:t>paraphrase</w:t>
-      </w:r>
-      <w:proofErr w:type="gramEnd"/>
-      <w:r>
-        <w:t>-MiniLM-L6-v2' Optimized for paraphrase similarity</w:t>
+        <w:t>'paraphrase-MiniLM-L6-v2' Optimized for paraphrase similarity</w:t>
       </w:r>
     </w:p>
     <w:p>
@@ -5209,14 +4855,9 @@
         <w:pStyle w:val="ListParagraph"/>
       </w:pPr>
       <w:r>
-        <w:t xml:space="preserve">    with </w:t>
-      </w:r>
-      <w:proofErr w:type="gramStart"/>
-      <w:r>
-        <w:t>open(</w:t>
-      </w:r>
-      <w:proofErr w:type="spellStart"/>
-      <w:proofErr w:type="gramEnd"/>
+        <w:t>    with open(</w:t>
+      </w:r>
+      <w:proofErr w:type="spellStart"/>
       <w:r>
         <w:t>pdf_path</w:t>
       </w:r>
@@ -5238,15 +4879,7 @@
         <w:pStyle w:val="ListParagraph"/>
       </w:pPr>
       <w:r>
-        <w:t>        reader = PyPDF2.PdfReader(</w:t>
-      </w:r>
-      <w:proofErr w:type="gramStart"/>
-      <w:r>
-        <w:t>file)  #</w:t>
-      </w:r>
-      <w:proofErr w:type="gramEnd"/>
-      <w:r>
-        <w:t xml:space="preserve"> Create a PDF reader object</w:t>
+        <w:t>        reader = PyPDF2.PdfReader(file)  # Create a PDF reader object</w:t>
       </w:r>
     </w:p>
     <w:p>
@@ -5273,13 +4906,8 @@
         <w:t xml:space="preserve">            text += </w:t>
       </w:r>
       <w:proofErr w:type="spellStart"/>
-      <w:proofErr w:type="gramStart"/>
-      <w:r>
-        <w:t>page.extract</w:t>
-      </w:r>
-      <w:proofErr w:type="gramEnd"/>
-      <w:r>
-        <w:t>_text</w:t>
+      <w:r>
+        <w:t>page.extract_text</w:t>
       </w:r>
       <w:proofErr w:type="spellEnd"/>
       <w:r>
@@ -5316,14 +4944,9 @@
         <w:pStyle w:val="ListParagraph"/>
       </w:pPr>
       <w:r>
-        <w:t xml:space="preserve">with </w:t>
-      </w:r>
-      <w:proofErr w:type="gramStart"/>
-      <w:r>
-        <w:t>open(</w:t>
-      </w:r>
-      <w:proofErr w:type="spellStart"/>
-      <w:proofErr w:type="gramEnd"/>
+        <w:t>with open(</w:t>
+      </w:r>
+      <w:proofErr w:type="spellStart"/>
       <w:r>
         <w:t>pdf_path</w:t>
       </w:r>
@@ -5390,13 +5013,8 @@
         <w:pStyle w:val="ListParagraph"/>
       </w:pPr>
       <w:proofErr w:type="spellStart"/>
-      <w:proofErr w:type="gramStart"/>
-      <w:r>
-        <w:t>page.extract</w:t>
-      </w:r>
-      <w:proofErr w:type="gramEnd"/>
-      <w:r>
-        <w:t>_text</w:t>
+      <w:r>
+        <w:t>page.extract_text</w:t>
       </w:r>
       <w:proofErr w:type="spellEnd"/>
       <w:r>
@@ -5997,14 +5615,9 @@
         <w:pStyle w:val="ListParagraph"/>
       </w:pPr>
       <w:r>
-        <w:t xml:space="preserve">    with </w:t>
-      </w:r>
-      <w:proofErr w:type="gramStart"/>
-      <w:r>
-        <w:t>open(</w:t>
-      </w:r>
-      <w:proofErr w:type="spellStart"/>
-      <w:proofErr w:type="gramEnd"/>
+        <w:t>    with open(</w:t>
+      </w:r>
+      <w:proofErr w:type="spellStart"/>
       <w:r>
         <w:t>pdf_path</w:t>
       </w:r>
@@ -6061,13 +5674,8 @@
         <w:t xml:space="preserve"> = </w:t>
       </w:r>
       <w:proofErr w:type="spellStart"/>
-      <w:proofErr w:type="gramStart"/>
-      <w:r>
-        <w:t>page.extract</w:t>
-      </w:r>
-      <w:proofErr w:type="gramEnd"/>
-      <w:r>
-        <w:t>_text</w:t>
+      <w:r>
+        <w:t>page.extract_text</w:t>
       </w:r>
       <w:proofErr w:type="spellEnd"/>
       <w:r>
@@ -6254,18 +5862,13 @@
       </w:r>
       <w:proofErr w:type="spellStart"/>
       <w:r>
-        <w:t>merge_</w:t>
-      </w:r>
-      <w:proofErr w:type="gramStart"/>
-      <w:r>
-        <w:t>pdfs</w:t>
+        <w:t>merge_pdfs</w:t>
       </w:r>
       <w:proofErr w:type="spellEnd"/>
       <w:r>
         <w:t>(</w:t>
       </w:r>
       <w:proofErr w:type="spellStart"/>
-      <w:proofErr w:type="gramEnd"/>
       <w:r>
         <w:t>pdf_list</w:t>
       </w:r>
@@ -6290,17 +5893,12 @@
         <w:t xml:space="preserve">    merger = </w:t>
       </w:r>
       <w:proofErr w:type="spellStart"/>
-      <w:proofErr w:type="gramStart"/>
       <w:r>
         <w:t>PdfMerger</w:t>
       </w:r>
       <w:proofErr w:type="spellEnd"/>
       <w:r>
-        <w:t>(</w:t>
-      </w:r>
-      <w:proofErr w:type="gramEnd"/>
-      <w:r>
-        <w:t>)</w:t>
+        <w:t>()</w:t>
       </w:r>
     </w:p>
     <w:p>
@@ -6328,12 +5926,10 @@
         <w:t>        </w:t>
       </w:r>
       <w:proofErr w:type="spellStart"/>
-      <w:proofErr w:type="gramStart"/>
       <w:r>
         <w:t>merger.append</w:t>
       </w:r>
       <w:proofErr w:type="spellEnd"/>
-      <w:proofErr w:type="gramEnd"/>
       <w:r>
         <w:t>(pdf)</w:t>
       </w:r>
@@ -6346,12 +5942,10 @@
         <w:t>    </w:t>
       </w:r>
       <w:proofErr w:type="spellStart"/>
-      <w:proofErr w:type="gramStart"/>
       <w:r>
         <w:t>merger.write</w:t>
       </w:r>
       <w:proofErr w:type="spellEnd"/>
-      <w:proofErr w:type="gramEnd"/>
       <w:r>
         <w:t>(</w:t>
       </w:r>
@@ -6372,12 +5966,10 @@
         <w:t>    </w:t>
       </w:r>
       <w:proofErr w:type="spellStart"/>
-      <w:proofErr w:type="gramStart"/>
       <w:r>
         <w:t>merger.close</w:t>
       </w:r>
       <w:proofErr w:type="spellEnd"/>
-      <w:proofErr w:type="gramEnd"/>
       <w:r>
         <w:t>()</w:t>
       </w:r>
@@ -6417,18 +6009,13 @@
       </w:pPr>
       <w:proofErr w:type="spellStart"/>
       <w:r>
-        <w:t>merge_</w:t>
-      </w:r>
-      <w:proofErr w:type="gramStart"/>
-      <w:r>
-        <w:t>pdfs</w:t>
+        <w:t>merge_pdfs</w:t>
       </w:r>
       <w:proofErr w:type="spellEnd"/>
       <w:r>
         <w:t>(</w:t>
       </w:r>
       <w:proofErr w:type="spellStart"/>
-      <w:proofErr w:type="gramEnd"/>
       <w:r>
         <w:t>pdf_files</w:t>
       </w:r>
@@ -6585,15 +6172,106 @@
         <w:t xml:space="preserve">        writer = </w:t>
       </w:r>
       <w:proofErr w:type="spellStart"/>
-      <w:proofErr w:type="gramStart"/>
       <w:r>
         <w:t>PdfWriter</w:t>
       </w:r>
       <w:proofErr w:type="spellEnd"/>
       <w:r>
+        <w:t>()</w:t>
+      </w:r>
+    </w:p>
+    <w:p>
+      <w:pPr>
+        <w:pStyle w:val="ListParagraph"/>
+      </w:pPr>
+      <w:r>
+        <w:t>        </w:t>
+      </w:r>
+      <w:proofErr w:type="spellStart"/>
+      <w:r>
+        <w:t>writer.add_page</w:t>
+      </w:r>
+      <w:proofErr w:type="spellEnd"/>
+      <w:r>
+        <w:t>(page)</w:t>
+      </w:r>
+    </w:p>
+    <w:p>
+      <w:pPr>
+        <w:pStyle w:val="ListParagraph"/>
+      </w:pPr>
+      <w:r>
+        <w:t>        </w:t>
+      </w:r>
+      <w:proofErr w:type="spellStart"/>
+      <w:r>
+        <w:t>output_filename</w:t>
+      </w:r>
+      <w:proofErr w:type="spellEnd"/>
+      <w:r>
+        <w:t xml:space="preserve"> = </w:t>
+      </w:r>
+      <w:proofErr w:type="spellStart"/>
+      <w:r>
+        <w:t>f"page</w:t>
+      </w:r>
+      <w:proofErr w:type="spellEnd"/>
+      <w:r>
+        <w:t>_{i+1}.pdf"</w:t>
+      </w:r>
+    </w:p>
+    <w:p>
+      <w:pPr>
+        <w:pStyle w:val="ListParagraph"/>
+      </w:pPr>
+      <w:r>
+        <w:t>        with open(</w:t>
+      </w:r>
+      <w:proofErr w:type="spellStart"/>
+      <w:r>
+        <w:t>output_filename</w:t>
+      </w:r>
+      <w:proofErr w:type="spellEnd"/>
+      <w:r>
+        <w:t>, "</w:t>
+      </w:r>
+      <w:proofErr w:type="spellStart"/>
+      <w:r>
+        <w:t>wb</w:t>
+      </w:r>
+      <w:proofErr w:type="spellEnd"/>
+      <w:r>
+        <w:t xml:space="preserve">") as </w:t>
+      </w:r>
+      <w:proofErr w:type="spellStart"/>
+      <w:r>
+        <w:t>output_pdf</w:t>
+      </w:r>
+      <w:proofErr w:type="spellEnd"/>
+      <w:r>
+        <w:t>:</w:t>
+      </w:r>
+    </w:p>
+    <w:p>
+      <w:pPr>
+        <w:pStyle w:val="ListParagraph"/>
+      </w:pPr>
+      <w:r>
+        <w:t>            </w:t>
+      </w:r>
+      <w:proofErr w:type="spellStart"/>
+      <w:r>
+        <w:t>writer.write</w:t>
+      </w:r>
+      <w:proofErr w:type="spellEnd"/>
+      <w:r>
         <w:t>(</w:t>
       </w:r>
-      <w:proofErr w:type="gramEnd"/>
+      <w:proofErr w:type="spellStart"/>
+      <w:r>
+        <w:t>output_pdf</w:t>
+      </w:r>
+      <w:proofErr w:type="spellEnd"/>
       <w:r>
         <w:t>)</w:t>
       </w:r>
@@ -6603,10 +6281,227 @@
         <w:pStyle w:val="ListParagraph"/>
       </w:pPr>
       <w:r>
+        <w:t> </w:t>
+      </w:r>
+    </w:p>
+    <w:p>
+      <w:pPr>
+        <w:pStyle w:val="ListParagraph"/>
+      </w:pPr>
+      <w:r>
+        <w:t># Example usage:</w:t>
+      </w:r>
+    </w:p>
+    <w:p>
+      <w:pPr>
+        <w:pStyle w:val="ListParagraph"/>
+      </w:pPr>
+      <w:proofErr w:type="spellStart"/>
+      <w:r>
+        <w:t>split_pdf</w:t>
+      </w:r>
+      <w:proofErr w:type="spellEnd"/>
+      <w:r>
+        <w:t>("example_resume.pdf")</w:t>
+      </w:r>
+    </w:p>
+    <w:p>
+      <w:pPr>
+        <w:pStyle w:val="ListParagraph"/>
+      </w:pPr>
+      <w:r>
+        <w:rPr>
+          <w:rFonts w:ascii="Segoe UI Emoji" w:hAnsi="Segoe UI Emoji" w:cs="Segoe UI Emoji"/>
+        </w:rPr>
+        <w:t>✅</w:t>
+      </w:r>
+      <w:r>
+        <w:t xml:space="preserve"> 4️</w:t>
+      </w:r>
+      <w:r>
+        <w:rPr>
+          <w:rFonts w:ascii="Segoe UI Symbol" w:hAnsi="Segoe UI Symbol" w:cs="Segoe UI Symbol"/>
+        </w:rPr>
+        <w:t>⃣</w:t>
+      </w:r>
+      <w:r>
+        <w:t xml:space="preserve"> Rotate pages (e.g., fix upside-down scans)</w:t>
+      </w:r>
+    </w:p>
+    <w:p>
+      <w:pPr>
+        <w:pStyle w:val="ListParagraph"/>
+      </w:pPr>
+      <w:r>
+        <w:t>python</w:t>
+      </w:r>
+    </w:p>
+    <w:p>
+      <w:pPr>
+        <w:pStyle w:val="ListParagraph"/>
+      </w:pPr>
+      <w:r>
+        <w:t>Copy code</w:t>
+      </w:r>
+    </w:p>
+    <w:p>
+      <w:pPr>
+        <w:pStyle w:val="ListParagraph"/>
+      </w:pPr>
+      <w:r>
+        <w:t xml:space="preserve">from PyPDF2 import </w:t>
+      </w:r>
+      <w:proofErr w:type="spellStart"/>
+      <w:r>
+        <w:t>PdfReader</w:t>
+      </w:r>
+      <w:proofErr w:type="spellEnd"/>
+      <w:r>
+        <w:t xml:space="preserve">, </w:t>
+      </w:r>
+      <w:proofErr w:type="spellStart"/>
+      <w:r>
+        <w:t>PdfWriter</w:t>
+      </w:r>
+      <w:proofErr w:type="spellEnd"/>
+    </w:p>
+    <w:p>
+      <w:pPr>
+        <w:pStyle w:val="ListParagraph"/>
+      </w:pPr>
+      <w:r>
+        <w:t> </w:t>
+      </w:r>
+    </w:p>
+    <w:p>
+      <w:pPr>
+        <w:pStyle w:val="ListParagraph"/>
+      </w:pPr>
+      <w:r>
+        <w:t xml:space="preserve">def </w:t>
+      </w:r>
+      <w:proofErr w:type="spellStart"/>
+      <w:r>
+        <w:t>rotate_pdf</w:t>
+      </w:r>
+      <w:proofErr w:type="spellEnd"/>
+      <w:r>
+        <w:t>(</w:t>
+      </w:r>
+      <w:proofErr w:type="spellStart"/>
+      <w:r>
+        <w:t>pdf_path</w:t>
+      </w:r>
+      <w:proofErr w:type="spellEnd"/>
+      <w:r>
+        <w:t xml:space="preserve">, </w:t>
+      </w:r>
+      <w:proofErr w:type="spellStart"/>
+      <w:r>
+        <w:t>output_path</w:t>
+      </w:r>
+      <w:proofErr w:type="spellEnd"/>
+      <w:r>
+        <w:t xml:space="preserve">, </w:t>
+      </w:r>
+      <w:proofErr w:type="spellStart"/>
+      <w:r>
+        <w:t>rotation_angle</w:t>
+      </w:r>
+      <w:proofErr w:type="spellEnd"/>
+      <w:r>
+        <w:t>=90):</w:t>
+      </w:r>
+    </w:p>
+    <w:p>
+      <w:pPr>
+        <w:pStyle w:val="ListParagraph"/>
+      </w:pPr>
+      <w:r>
+        <w:t xml:space="preserve">    reader = </w:t>
+      </w:r>
+      <w:proofErr w:type="spellStart"/>
+      <w:r>
+        <w:t>PdfReader</w:t>
+      </w:r>
+      <w:proofErr w:type="spellEnd"/>
+      <w:r>
+        <w:t>(</w:t>
+      </w:r>
+      <w:proofErr w:type="spellStart"/>
+      <w:r>
+        <w:t>pdf_path</w:t>
+      </w:r>
+      <w:proofErr w:type="spellEnd"/>
+      <w:r>
+        <w:t>)</w:t>
+      </w:r>
+    </w:p>
+    <w:p>
+      <w:pPr>
+        <w:pStyle w:val="ListParagraph"/>
+      </w:pPr>
+      <w:r>
+        <w:t xml:space="preserve">    writer = </w:t>
+      </w:r>
+      <w:proofErr w:type="spellStart"/>
+      <w:r>
+        <w:t>PdfWriter</w:t>
+      </w:r>
+      <w:proofErr w:type="spellEnd"/>
+      <w:r>
+        <w:t>()</w:t>
+      </w:r>
+    </w:p>
+    <w:p>
+      <w:pPr>
+        <w:pStyle w:val="ListParagraph"/>
+      </w:pPr>
+      <w:r>
+        <w:t> </w:t>
+      </w:r>
+    </w:p>
+    <w:p>
+      <w:pPr>
+        <w:pStyle w:val="ListParagraph"/>
+      </w:pPr>
+      <w:r>
+        <w:t xml:space="preserve">    for page in </w:t>
+      </w:r>
+      <w:proofErr w:type="spellStart"/>
+      <w:r>
+        <w:t>reader.pages</w:t>
+      </w:r>
+      <w:proofErr w:type="spellEnd"/>
+      <w:r>
+        <w:t>:</w:t>
+      </w:r>
+    </w:p>
+    <w:p>
+      <w:pPr>
+        <w:pStyle w:val="ListParagraph"/>
+      </w:pPr>
+      <w:r>
         <w:t>        </w:t>
       </w:r>
       <w:proofErr w:type="spellStart"/>
       <w:r>
+        <w:t>page.rotate</w:t>
+      </w:r>
+      <w:proofErr w:type="spellEnd"/>
+      <w:r>
+        <w:t>(90)  # Rotate by 90 degrees clockwise</w:t>
+      </w:r>
+    </w:p>
+    <w:p>
+      <w:pPr>
+        <w:pStyle w:val="ListParagraph"/>
+      </w:pPr>
+      <w:r>
+        <w:t>        </w:t>
+      </w:r>
+      <w:proofErr w:type="spellStart"/>
+      <w:r>
         <w:t>writer.add_page</w:t>
       </w:r>
       <w:proofErr w:type="spellEnd"/>
@@ -6619,86 +6514,47 @@
         <w:pStyle w:val="ListParagraph"/>
       </w:pPr>
       <w:r>
+        <w:t> </w:t>
+      </w:r>
+    </w:p>
+    <w:p>
+      <w:pPr>
+        <w:pStyle w:val="ListParagraph"/>
+      </w:pPr>
+      <w:r>
+        <w:t>    with open(</w:t>
+      </w:r>
+      <w:proofErr w:type="spellStart"/>
+      <w:r>
+        <w:t>output_path</w:t>
+      </w:r>
+      <w:proofErr w:type="spellEnd"/>
+      <w:r>
+        <w:t>, "</w:t>
+      </w:r>
+      <w:proofErr w:type="spellStart"/>
+      <w:r>
+        <w:t>wb</w:t>
+      </w:r>
+      <w:proofErr w:type="spellEnd"/>
+      <w:r>
+        <w:t>") as f:</w:t>
+      </w:r>
+    </w:p>
+    <w:p>
+      <w:pPr>
+        <w:pStyle w:val="ListParagraph"/>
+      </w:pPr>
+      <w:r>
         <w:t>        </w:t>
       </w:r>
       <w:proofErr w:type="spellStart"/>
       <w:r>
-        <w:t>output_filename</w:t>
-      </w:r>
-      <w:proofErr w:type="spellEnd"/>
-      <w:r>
-        <w:t xml:space="preserve"> = </w:t>
-      </w:r>
-      <w:proofErr w:type="spellStart"/>
-      <w:r>
-        <w:t>f"page</w:t>
-      </w:r>
-      <w:proofErr w:type="spellEnd"/>
-      <w:r>
-        <w:t>_{i+1}.pdf"</w:t>
-      </w:r>
-    </w:p>
-    <w:p>
-      <w:pPr>
-        <w:pStyle w:val="ListParagraph"/>
-      </w:pPr>
-      <w:r>
-        <w:t xml:space="preserve">        with </w:t>
-      </w:r>
-      <w:proofErr w:type="gramStart"/>
-      <w:r>
-        <w:t>open(</w:t>
-      </w:r>
-      <w:proofErr w:type="spellStart"/>
-      <w:proofErr w:type="gramEnd"/>
-      <w:r>
-        <w:t>output_filename</w:t>
-      </w:r>
-      <w:proofErr w:type="spellEnd"/>
-      <w:r>
-        <w:t>, "</w:t>
-      </w:r>
-      <w:proofErr w:type="spellStart"/>
-      <w:r>
-        <w:t>wb</w:t>
-      </w:r>
-      <w:proofErr w:type="spellEnd"/>
-      <w:r>
-        <w:t xml:space="preserve">") as </w:t>
-      </w:r>
-      <w:proofErr w:type="spellStart"/>
-      <w:r>
-        <w:t>output_pdf</w:t>
-      </w:r>
-      <w:proofErr w:type="spellEnd"/>
-      <w:r>
-        <w:t>:</w:t>
-      </w:r>
-    </w:p>
-    <w:p>
-      <w:pPr>
-        <w:pStyle w:val="ListParagraph"/>
-      </w:pPr>
-      <w:r>
-        <w:t>            </w:t>
-      </w:r>
-      <w:proofErr w:type="spellStart"/>
-      <w:proofErr w:type="gramStart"/>
-      <w:r>
         <w:t>writer.write</w:t>
       </w:r>
       <w:proofErr w:type="spellEnd"/>
-      <w:proofErr w:type="gramEnd"/>
-      <w:r>
-        <w:t>(</w:t>
-      </w:r>
-      <w:proofErr w:type="spellStart"/>
-      <w:r>
-        <w:t>output_pdf</w:t>
-      </w:r>
-      <w:proofErr w:type="spellEnd"/>
-      <w:r>
-        <w:t>)</w:t>
+      <w:r>
+        <w:t>(f)</w:t>
       </w:r>
     </w:p>
     <w:p>
@@ -6723,319 +6579,11 @@
       </w:pPr>
       <w:proofErr w:type="spellStart"/>
       <w:r>
-        <w:t>split_pdf</w:t>
-      </w:r>
-      <w:proofErr w:type="spellEnd"/>
-      <w:r>
-        <w:t>("example_resume.pdf")</w:t>
-      </w:r>
-    </w:p>
-    <w:p>
-      <w:pPr>
-        <w:pStyle w:val="ListParagraph"/>
-      </w:pPr>
-      <w:r>
-        <w:rPr>
-          <w:rFonts w:ascii="Segoe UI Emoji" w:hAnsi="Segoe UI Emoji" w:cs="Segoe UI Emoji"/>
-        </w:rPr>
-        <w:t>✅</w:t>
-      </w:r>
-      <w:r>
-        <w:t xml:space="preserve"> 4️</w:t>
-      </w:r>
-      <w:r>
-        <w:rPr>
-          <w:rFonts w:ascii="Segoe UI Symbol" w:hAnsi="Segoe UI Symbol" w:cs="Segoe UI Symbol"/>
-        </w:rPr>
-        <w:t>⃣</w:t>
-      </w:r>
-      <w:r>
-        <w:t xml:space="preserve"> Rotate pages (e.g., fix upside-down scans)</w:t>
-      </w:r>
-    </w:p>
-    <w:p>
-      <w:pPr>
-        <w:pStyle w:val="ListParagraph"/>
-      </w:pPr>
-      <w:r>
-        <w:t>python</w:t>
-      </w:r>
-    </w:p>
-    <w:p>
-      <w:pPr>
-        <w:pStyle w:val="ListParagraph"/>
-      </w:pPr>
-      <w:r>
-        <w:t>Copy code</w:t>
-      </w:r>
-    </w:p>
-    <w:p>
-      <w:pPr>
-        <w:pStyle w:val="ListParagraph"/>
-      </w:pPr>
-      <w:r>
-        <w:t xml:space="preserve">from PyPDF2 import </w:t>
-      </w:r>
-      <w:proofErr w:type="spellStart"/>
-      <w:r>
-        <w:t>PdfReader</w:t>
-      </w:r>
-      <w:proofErr w:type="spellEnd"/>
-      <w:r>
-        <w:t xml:space="preserve">, </w:t>
-      </w:r>
-      <w:proofErr w:type="spellStart"/>
-      <w:r>
-        <w:t>PdfWriter</w:t>
-      </w:r>
-      <w:proofErr w:type="spellEnd"/>
-    </w:p>
-    <w:p>
-      <w:pPr>
-        <w:pStyle w:val="ListParagraph"/>
-      </w:pPr>
-      <w:r>
-        <w:t> </w:t>
-      </w:r>
-    </w:p>
-    <w:p>
-      <w:pPr>
-        <w:pStyle w:val="ListParagraph"/>
-      </w:pPr>
-      <w:r>
-        <w:t xml:space="preserve">def </w:t>
-      </w:r>
-      <w:proofErr w:type="spellStart"/>
-      <w:r>
-        <w:t>rotate_</w:t>
-      </w:r>
-      <w:proofErr w:type="gramStart"/>
-      <w:r>
-        <w:t>pdf</w:t>
-      </w:r>
-      <w:proofErr w:type="spellEnd"/>
-      <w:r>
-        <w:t>(</w:t>
-      </w:r>
-      <w:proofErr w:type="spellStart"/>
-      <w:proofErr w:type="gramEnd"/>
-      <w:r>
-        <w:t>pdf_path</w:t>
-      </w:r>
-      <w:proofErr w:type="spellEnd"/>
-      <w:r>
-        <w:t xml:space="preserve">, </w:t>
-      </w:r>
-      <w:proofErr w:type="spellStart"/>
-      <w:r>
-        <w:t>output_path</w:t>
-      </w:r>
-      <w:proofErr w:type="spellEnd"/>
-      <w:r>
-        <w:t xml:space="preserve">, </w:t>
-      </w:r>
-      <w:proofErr w:type="spellStart"/>
-      <w:r>
-        <w:t>rotation_angle</w:t>
-      </w:r>
-      <w:proofErr w:type="spellEnd"/>
-      <w:r>
-        <w:t>=90):</w:t>
-      </w:r>
-    </w:p>
-    <w:p>
-      <w:pPr>
-        <w:pStyle w:val="ListParagraph"/>
-      </w:pPr>
-      <w:r>
-        <w:t xml:space="preserve">    reader = </w:t>
-      </w:r>
-      <w:proofErr w:type="spellStart"/>
-      <w:r>
-        <w:t>PdfReader</w:t>
-      </w:r>
-      <w:proofErr w:type="spellEnd"/>
-      <w:r>
-        <w:t>(</w:t>
-      </w:r>
-      <w:proofErr w:type="spellStart"/>
-      <w:r>
-        <w:t>pdf_path</w:t>
-      </w:r>
-      <w:proofErr w:type="spellEnd"/>
-      <w:r>
-        <w:t>)</w:t>
-      </w:r>
-    </w:p>
-    <w:p>
-      <w:pPr>
-        <w:pStyle w:val="ListParagraph"/>
-      </w:pPr>
-      <w:r>
-        <w:t xml:space="preserve">    writer = </w:t>
-      </w:r>
-      <w:proofErr w:type="spellStart"/>
-      <w:proofErr w:type="gramStart"/>
-      <w:r>
-        <w:t>PdfWriter</w:t>
-      </w:r>
-      <w:proofErr w:type="spellEnd"/>
-      <w:r>
-        <w:t>(</w:t>
-      </w:r>
-      <w:proofErr w:type="gramEnd"/>
-      <w:r>
-        <w:t>)</w:t>
-      </w:r>
-    </w:p>
-    <w:p>
-      <w:pPr>
-        <w:pStyle w:val="ListParagraph"/>
-      </w:pPr>
-      <w:r>
-        <w:t> </w:t>
-      </w:r>
-    </w:p>
-    <w:p>
-      <w:pPr>
-        <w:pStyle w:val="ListParagraph"/>
-      </w:pPr>
-      <w:r>
-        <w:t xml:space="preserve">    for page in </w:t>
-      </w:r>
-      <w:proofErr w:type="spellStart"/>
-      <w:r>
-        <w:t>reader.pages</w:t>
-      </w:r>
-      <w:proofErr w:type="spellEnd"/>
-      <w:r>
-        <w:t>:</w:t>
-      </w:r>
-    </w:p>
-    <w:p>
-      <w:pPr>
-        <w:pStyle w:val="ListParagraph"/>
-      </w:pPr>
-      <w:r>
-        <w:t>        </w:t>
-      </w:r>
-      <w:proofErr w:type="spellStart"/>
-      <w:proofErr w:type="gramStart"/>
-      <w:r>
-        <w:t>page.rotate</w:t>
-      </w:r>
-      <w:proofErr w:type="spellEnd"/>
-      <w:proofErr w:type="gramEnd"/>
-      <w:r>
-        <w:t>(90)  # Rotate by 90 degrees clockwise</w:t>
-      </w:r>
-    </w:p>
-    <w:p>
-      <w:pPr>
-        <w:pStyle w:val="ListParagraph"/>
-      </w:pPr>
-      <w:r>
-        <w:t>        </w:t>
-      </w:r>
-      <w:proofErr w:type="spellStart"/>
-      <w:r>
-        <w:t>writer.add_page</w:t>
-      </w:r>
-      <w:proofErr w:type="spellEnd"/>
-      <w:r>
-        <w:t>(page)</w:t>
-      </w:r>
-    </w:p>
-    <w:p>
-      <w:pPr>
-        <w:pStyle w:val="ListParagraph"/>
-      </w:pPr>
-      <w:r>
-        <w:t> </w:t>
-      </w:r>
-    </w:p>
-    <w:p>
-      <w:pPr>
-        <w:pStyle w:val="ListParagraph"/>
-      </w:pPr>
-      <w:r>
-        <w:t xml:space="preserve">    with </w:t>
-      </w:r>
-      <w:proofErr w:type="gramStart"/>
-      <w:r>
-        <w:t>open(</w:t>
-      </w:r>
-      <w:proofErr w:type="spellStart"/>
-      <w:proofErr w:type="gramEnd"/>
-      <w:r>
-        <w:t>output_path</w:t>
-      </w:r>
-      <w:proofErr w:type="spellEnd"/>
-      <w:r>
-        <w:t>, "</w:t>
-      </w:r>
-      <w:proofErr w:type="spellStart"/>
-      <w:r>
-        <w:t>wb</w:t>
-      </w:r>
-      <w:proofErr w:type="spellEnd"/>
-      <w:r>
-        <w:t>") as f:</w:t>
-      </w:r>
-    </w:p>
-    <w:p>
-      <w:pPr>
-        <w:pStyle w:val="ListParagraph"/>
-      </w:pPr>
-      <w:r>
-        <w:t>        </w:t>
-      </w:r>
-      <w:proofErr w:type="spellStart"/>
-      <w:proofErr w:type="gramStart"/>
-      <w:r>
-        <w:t>writer.write</w:t>
-      </w:r>
-      <w:proofErr w:type="spellEnd"/>
-      <w:proofErr w:type="gramEnd"/>
-      <w:r>
-        <w:t>(f)</w:t>
-      </w:r>
-    </w:p>
-    <w:p>
-      <w:pPr>
-        <w:pStyle w:val="ListParagraph"/>
-      </w:pPr>
-      <w:r>
-        <w:t> </w:t>
-      </w:r>
-    </w:p>
-    <w:p>
-      <w:pPr>
-        <w:pStyle w:val="ListParagraph"/>
-      </w:pPr>
-      <w:r>
-        <w:t># Example usage:</w:t>
-      </w:r>
-    </w:p>
-    <w:p>
-      <w:pPr>
-        <w:pStyle w:val="ListParagraph"/>
-      </w:pPr>
-      <w:proofErr w:type="spellStart"/>
-      <w:r>
-        <w:t>rotate_</w:t>
-      </w:r>
-      <w:proofErr w:type="gramStart"/>
-      <w:r>
-        <w:t>pdf</w:t>
-      </w:r>
-      <w:proofErr w:type="spellEnd"/>
-      <w:r>
-        <w:t>(</w:t>
-      </w:r>
-      <w:proofErr w:type="gramEnd"/>
-      <w:r>
-        <w:t>"example_resume.pdf", "rotated_resume.pdf")</w:t>
+        <w:t>rotate_pdf</w:t>
+      </w:r>
+      <w:proofErr w:type="spellEnd"/>
+      <w:r>
+        <w:t>("example_resume.pdf", "rotated_resume.pdf")</w:t>
       </w:r>
     </w:p>
     <w:p>
@@ -7116,18 +6664,13 @@
       </w:r>
       <w:proofErr w:type="spellStart"/>
       <w:r>
-        <w:t>encrypt_</w:t>
-      </w:r>
-      <w:proofErr w:type="gramStart"/>
-      <w:r>
-        <w:t>pdf</w:t>
+        <w:t>encrypt_pdf</w:t>
       </w:r>
       <w:proofErr w:type="spellEnd"/>
       <w:r>
         <w:t>(</w:t>
       </w:r>
       <w:proofErr w:type="spellStart"/>
-      <w:proofErr w:type="gramEnd"/>
       <w:r>
         <w:t>input_pdf</w:t>
       </w:r>
@@ -7176,17 +6719,12 @@
         <w:t xml:space="preserve">    writer = </w:t>
       </w:r>
       <w:proofErr w:type="spellStart"/>
-      <w:proofErr w:type="gramStart"/>
       <w:r>
         <w:t>PdfWriter</w:t>
       </w:r>
       <w:proofErr w:type="spellEnd"/>
       <w:r>
-        <w:t>(</w:t>
-      </w:r>
-      <w:proofErr w:type="gramEnd"/>
-      <w:r>
-        <w:t>)</w:t>
+        <w:t>()</w:t>
       </w:r>
     </w:p>
     <w:p>
@@ -7245,12 +6783,10 @@
         <w:t>    </w:t>
       </w:r>
       <w:proofErr w:type="spellStart"/>
-      <w:proofErr w:type="gramStart"/>
       <w:r>
         <w:t>writer.encrypt</w:t>
       </w:r>
       <w:proofErr w:type="spellEnd"/>
-      <w:proofErr w:type="gramEnd"/>
       <w:r>
         <w:t>(password)</w:t>
       </w:r>
@@ -7268,14 +6804,9 @@
         <w:pStyle w:val="ListParagraph"/>
       </w:pPr>
       <w:r>
-        <w:t xml:space="preserve">    with </w:t>
-      </w:r>
-      <w:proofErr w:type="gramStart"/>
-      <w:r>
-        <w:t>open(</w:t>
-      </w:r>
-      <w:proofErr w:type="spellStart"/>
-      <w:proofErr w:type="gramEnd"/>
+        <w:t>    with open(</w:t>
+      </w:r>
+      <w:proofErr w:type="spellStart"/>
       <w:r>
         <w:t>output_pdf</w:t>
       </w:r>
@@ -7300,12 +6831,10 @@
         <w:t>        </w:t>
       </w:r>
       <w:proofErr w:type="spellStart"/>
-      <w:proofErr w:type="gramStart"/>
       <w:r>
         <w:t>writer.write</w:t>
       </w:r>
       <w:proofErr w:type="spellEnd"/>
-      <w:proofErr w:type="gramEnd"/>
       <w:r>
         <w:t>(f)</w:t>
       </w:r>
@@ -7332,19 +6861,11 @@
       </w:pPr>
       <w:proofErr w:type="spellStart"/>
       <w:r>
-        <w:t>encrypt_</w:t>
-      </w:r>
-      <w:proofErr w:type="gramStart"/>
-      <w:r>
-        <w:t>pdf</w:t>
-      </w:r>
-      <w:proofErr w:type="spellEnd"/>
-      <w:r>
-        <w:t>(</w:t>
-      </w:r>
-      <w:proofErr w:type="gramEnd"/>
-      <w:r>
-        <w:t>"example_resume.pdf", "protected_resume.pdf", "</w:t>
+        <w:t>encrypt_pdf</w:t>
+      </w:r>
+      <w:proofErr w:type="spellEnd"/>
+      <w:r>
+        <w:t>("example_resume.pdf", "protected_resume.pdf", "</w:t>
       </w:r>
       <w:proofErr w:type="spellStart"/>
       <w:r>
@@ -7769,12 +7290,10 @@
         <w:pStyle w:val="ListParagraph"/>
       </w:pPr>
       <w:proofErr w:type="spellStart"/>
-      <w:proofErr w:type="gramStart"/>
       <w:r>
         <w:t>dspy.Predict</w:t>
       </w:r>
       <w:proofErr w:type="spellEnd"/>
-      <w:proofErr w:type="gramEnd"/>
       <w:r>
         <w:t xml:space="preserve"> -</w:t>
       </w:r>
@@ -7800,13 +7319,8 @@
       <w:pPr>
         <w:pStyle w:val="ListParagraph"/>
       </w:pPr>
-      <w:proofErr w:type="gramStart"/>
-      <w:r>
-        <w:t>forward(</w:t>
-      </w:r>
-      <w:proofErr w:type="gramEnd"/>
-      <w:r>
-        <w:t xml:space="preserve">) </w:t>
+      <w:r>
+        <w:t xml:space="preserve">forward() </w:t>
       </w:r>
       <w:r>
         <w:t xml:space="preserve">- </w:t>
@@ -7884,47 +7398,452 @@
         <w:pStyle w:val="ListParagraph"/>
       </w:pPr>
       <w:r>
-        <w:t xml:space="preserve">for open </w:t>
-      </w:r>
-      <w:proofErr w:type="gramStart"/>
-      <w:r>
-        <w:t>ai :</w:t>
-      </w:r>
-      <w:proofErr w:type="gramEnd"/>
+        <w:t xml:space="preserve">for open ai : </w:t>
+      </w:r>
+    </w:p>
+    <w:p>
+      <w:pPr>
+        <w:pStyle w:val="ListParagraph"/>
+      </w:pPr>
+      <w:r>
+        <w:t xml:space="preserve"># pip install </w:t>
+      </w:r>
+      <w:proofErr w:type="spellStart"/>
+      <w:r>
+        <w:t>dspy</w:t>
+      </w:r>
+      <w:proofErr w:type="spellEnd"/>
+      <w:r>
+        <w:t>-ai</w:t>
+      </w:r>
+    </w:p>
+    <w:p>
+      <w:pPr>
+        <w:pStyle w:val="ListParagraph"/>
+      </w:pPr>
+      <w:r>
+        <w:t># pip install "</w:t>
+      </w:r>
+      <w:proofErr w:type="spellStart"/>
+      <w:r>
+        <w:t>dspy</w:t>
+      </w:r>
+      <w:proofErr w:type="spellEnd"/>
+      <w:r>
+        <w:t>-ai[</w:t>
+      </w:r>
+      <w:proofErr w:type="spellStart"/>
+      <w:r>
+        <w:t>openai</w:t>
+      </w:r>
+      <w:proofErr w:type="spellEnd"/>
+      <w:r>
+        <w:t>]"</w:t>
+      </w:r>
+    </w:p>
+    <w:p>
+      <w:pPr>
+        <w:pStyle w:val="ListParagraph"/>
+      </w:pPr>
+    </w:p>
+    <w:p>
+      <w:pPr>
+        <w:pStyle w:val="ListParagraph"/>
+      </w:pPr>
+      <w:r>
+        <w:rPr>
+          <w:rFonts w:ascii="Segoe UI Emoji" w:hAnsi="Segoe UI Emoji" w:cs="Segoe UI Emoji"/>
+        </w:rPr>
+        <w:t>📘</w:t>
+      </w:r>
       <w:r>
         <w:t xml:space="preserve"> </w:t>
       </w:r>
-    </w:p>
-    <w:p>
-      <w:pPr>
-        <w:pStyle w:val="ListParagraph"/>
-      </w:pPr>
-      <w:r>
-        <w:t xml:space="preserve"># pip install </w:t>
-      </w:r>
-      <w:proofErr w:type="spellStart"/>
-      <w:r>
-        <w:t>dspy</w:t>
-      </w:r>
-      <w:proofErr w:type="spellEnd"/>
-      <w:r>
-        <w:t>-ai</w:t>
-      </w:r>
-    </w:p>
-    <w:p>
-      <w:pPr>
-        <w:pStyle w:val="ListParagraph"/>
-      </w:pPr>
-      <w:r>
-        <w:t># pip install "</w:t>
-      </w:r>
-      <w:proofErr w:type="spellStart"/>
-      <w:r>
-        <w:t>dspy</w:t>
-      </w:r>
-      <w:proofErr w:type="spellEnd"/>
-      <w:r>
-        <w:t>-ai[</w:t>
+      <w:proofErr w:type="spellStart"/>
+      <w:r>
+        <w:t>LangChain</w:t>
+      </w:r>
+      <w:proofErr w:type="spellEnd"/>
+      <w:r>
+        <w:t xml:space="preserve">  </w:t>
+      </w:r>
+    </w:p>
+    <w:p>
+      <w:pPr>
+        <w:pStyle w:val="ListParagraph"/>
+      </w:pPr>
+      <w:r>
+        <w:rPr>
+          <w:rFonts w:ascii="Segoe UI Emoji" w:hAnsi="Segoe UI Emoji" w:cs="Segoe UI Emoji"/>
+        </w:rPr>
+        <w:t>🔹</w:t>
+      </w:r>
+      <w:r>
+        <w:t xml:space="preserve"> What is </w:t>
+      </w:r>
+      <w:proofErr w:type="spellStart"/>
+      <w:r>
+        <w:t>LangChain</w:t>
+      </w:r>
+      <w:proofErr w:type="spellEnd"/>
+      <w:r>
+        <w:t>?</w:t>
+      </w:r>
+    </w:p>
+    <w:p>
+      <w:pPr>
+        <w:pStyle w:val="ListParagraph"/>
+      </w:pPr>
+      <w:r>
+        <w:t> </w:t>
+      </w:r>
+    </w:p>
+    <w:p>
+      <w:pPr>
+        <w:pStyle w:val="ListParagraph"/>
+      </w:pPr>
+      <w:proofErr w:type="spellStart"/>
+      <w:r>
+        <w:t>LangChain</w:t>
+      </w:r>
+      <w:proofErr w:type="spellEnd"/>
+      <w:r>
+        <w:t xml:space="preserve"> is an open-source Python framework designed to build applications with Large Language Models (LLMs). It allows developers to create powerful, context-aware, and data-connected AI apps using components like prompts, chains, agents, memory, and retrievers. </w:t>
+      </w:r>
+    </w:p>
+    <w:p>
+      <w:pPr>
+        <w:pStyle w:val="ListParagraph"/>
+      </w:pPr>
+      <w:r>
+        <w:t>---</w:t>
+      </w:r>
+    </w:p>
+    <w:p>
+      <w:pPr>
+        <w:pStyle w:val="ListParagraph"/>
+      </w:pPr>
+      <w:r>
+        <w:t> </w:t>
+      </w:r>
+    </w:p>
+    <w:p>
+      <w:pPr>
+        <w:pStyle w:val="ListParagraph"/>
+      </w:pPr>
+      <w:r>
+        <w:rPr>
+          <w:rFonts w:ascii="Segoe UI Emoji" w:hAnsi="Segoe UI Emoji" w:cs="Segoe UI Emoji"/>
+        </w:rPr>
+        <w:t>🔹</w:t>
+      </w:r>
+      <w:r>
+        <w:t xml:space="preserve"> Why Use </w:t>
+      </w:r>
+      <w:proofErr w:type="spellStart"/>
+      <w:r>
+        <w:t>LangChain</w:t>
+      </w:r>
+      <w:proofErr w:type="spellEnd"/>
+      <w:r>
+        <w:t>? </w:t>
+      </w:r>
+    </w:p>
+    <w:p>
+      <w:pPr>
+        <w:pStyle w:val="ListParagraph"/>
+      </w:pPr>
+      <w:proofErr w:type="spellStart"/>
+      <w:r>
+        <w:t>LangChain</w:t>
+      </w:r>
+      <w:proofErr w:type="spellEnd"/>
+      <w:r>
+        <w:t xml:space="preserve"> simplifies the process of:</w:t>
+      </w:r>
+    </w:p>
+    <w:p>
+      <w:pPr>
+        <w:pStyle w:val="ListParagraph"/>
+      </w:pPr>
+      <w:r>
+        <w:t> </w:t>
+      </w:r>
+    </w:p>
+    <w:p>
+      <w:pPr>
+        <w:pStyle w:val="ListParagraph"/>
+      </w:pPr>
+      <w:r>
+        <w:t>Creating multi-step LLM workflows </w:t>
+      </w:r>
+    </w:p>
+    <w:p>
+      <w:pPr>
+        <w:pStyle w:val="ListParagraph"/>
+      </w:pPr>
+      <w:r>
+        <w:t>Connecting LLMs with external data (files, web, DBs)</w:t>
+      </w:r>
+    </w:p>
+    <w:p>
+      <w:pPr>
+        <w:pStyle w:val="ListParagraph"/>
+      </w:pPr>
+      <w:r>
+        <w:t> </w:t>
+      </w:r>
+    </w:p>
+    <w:p>
+      <w:pPr>
+        <w:pStyle w:val="ListParagraph"/>
+      </w:pPr>
+      <w:r>
+        <w:t>Managing conversational memory </w:t>
+      </w:r>
+    </w:p>
+    <w:p>
+      <w:pPr>
+        <w:pStyle w:val="ListParagraph"/>
+      </w:pPr>
+      <w:r>
+        <w:t>Enabling agents to make decisions and use tools </w:t>
+      </w:r>
+    </w:p>
+    <w:p>
+      <w:pPr>
+        <w:pStyle w:val="ListParagraph"/>
+      </w:pPr>
+      <w:r>
+        <w:lastRenderedPageBreak/>
+        <w:t>Building scalable, production-ready LLM-powered applications </w:t>
+      </w:r>
+    </w:p>
+    <w:p>
+      <w:pPr>
+        <w:pStyle w:val="ListParagraph"/>
+      </w:pPr>
+      <w:r>
+        <w:t>---</w:t>
+      </w:r>
+    </w:p>
+    <w:p>
+      <w:pPr>
+        <w:pStyle w:val="ListParagraph"/>
+      </w:pPr>
+      <w:r>
+        <w:t> </w:t>
+      </w:r>
+    </w:p>
+    <w:p>
+      <w:pPr>
+        <w:pStyle w:val="ListParagraph"/>
+      </w:pPr>
+      <w:r>
+        <w:rPr>
+          <w:rFonts w:ascii="Segoe UI Emoji" w:hAnsi="Segoe UI Emoji" w:cs="Segoe UI Emoji"/>
+        </w:rPr>
+        <w:t>🔹</w:t>
+      </w:r>
+      <w:r>
+        <w:t xml:space="preserve"> Core Components</w:t>
+      </w:r>
+    </w:p>
+    <w:p>
+      <w:pPr>
+        <w:pStyle w:val="ListParagraph"/>
+      </w:pPr>
+      <w:r>
+        <w:t> </w:t>
+      </w:r>
+    </w:p>
+    <w:p>
+      <w:pPr>
+        <w:pStyle w:val="ListParagraph"/>
+      </w:pPr>
+      <w:r>
+        <w:t>Component Description</w:t>
+      </w:r>
+    </w:p>
+    <w:p>
+      <w:pPr>
+        <w:pStyle w:val="ListParagraph"/>
+      </w:pPr>
+      <w:r>
+        <w:t> </w:t>
+      </w:r>
+    </w:p>
+    <w:p>
+      <w:pPr>
+        <w:pStyle w:val="ListParagraph"/>
+      </w:pPr>
+      <w:r>
+        <w:rPr>
+          <w:rFonts w:ascii="Segoe UI Emoji" w:hAnsi="Segoe UI Emoji" w:cs="Segoe UI Emoji"/>
+        </w:rPr>
+        <w:t>🔸</w:t>
+      </w:r>
+      <w:r>
+        <w:t xml:space="preserve"> </w:t>
+      </w:r>
+      <w:proofErr w:type="spellStart"/>
+      <w:r>
+        <w:t>PromptTemplate</w:t>
+      </w:r>
+      <w:proofErr w:type="spellEnd"/>
+      <w:r>
+        <w:t xml:space="preserve"> Used to format dynamic prompts for LLMs</w:t>
+      </w:r>
+    </w:p>
+    <w:p>
+      <w:pPr>
+        <w:pStyle w:val="ListParagraph"/>
+      </w:pPr>
+      <w:r>
+        <w:rPr>
+          <w:rFonts w:ascii="Segoe UI Emoji" w:hAnsi="Segoe UI Emoji" w:cs="Segoe UI Emoji"/>
+        </w:rPr>
+        <w:t>🔸</w:t>
+      </w:r>
+      <w:r>
+        <w:t xml:space="preserve"> </w:t>
+      </w:r>
+      <w:proofErr w:type="spellStart"/>
+      <w:r>
+        <w:t>LLMChain</w:t>
+      </w:r>
+      <w:proofErr w:type="spellEnd"/>
+      <w:r>
+        <w:t xml:space="preserve"> A simple chain that takes a prompt and passes it to the LLM</w:t>
+      </w:r>
+    </w:p>
+    <w:p>
+      <w:pPr>
+        <w:pStyle w:val="ListParagraph"/>
+      </w:pPr>
+      <w:r>
+        <w:rPr>
+          <w:rFonts w:ascii="Segoe UI Emoji" w:hAnsi="Segoe UI Emoji" w:cs="Segoe UI Emoji"/>
+        </w:rPr>
+        <w:t>🔸</w:t>
+      </w:r>
+      <w:r>
+        <w:t xml:space="preserve"> Memory Stores and retrieves past interactions</w:t>
+      </w:r>
+    </w:p>
+    <w:p>
+      <w:pPr>
+        <w:pStyle w:val="ListParagraph"/>
+      </w:pPr>
+      <w:r>
+        <w:rPr>
+          <w:rFonts w:ascii="Segoe UI Emoji" w:hAnsi="Segoe UI Emoji" w:cs="Segoe UI Emoji"/>
+        </w:rPr>
+        <w:t>🔸</w:t>
+      </w:r>
+      <w:r>
+        <w:t xml:space="preserve"> Agent Chooses tools dynamically based on input</w:t>
+      </w:r>
+    </w:p>
+    <w:p>
+      <w:pPr>
+        <w:pStyle w:val="ListParagraph"/>
+      </w:pPr>
+      <w:r>
+        <w:rPr>
+          <w:rFonts w:ascii="Segoe UI Emoji" w:hAnsi="Segoe UI Emoji" w:cs="Segoe UI Emoji"/>
+        </w:rPr>
+        <w:t>🔸</w:t>
+      </w:r>
+      <w:r>
+        <w:t xml:space="preserve"> Tool External functions like web search, calculator, DB access</w:t>
+      </w:r>
+    </w:p>
+    <w:p>
+      <w:pPr>
+        <w:pStyle w:val="ListParagraph"/>
+      </w:pPr>
+      <w:r>
+        <w:rPr>
+          <w:rFonts w:ascii="Segoe UI Emoji" w:hAnsi="Segoe UI Emoji" w:cs="Segoe UI Emoji"/>
+        </w:rPr>
+        <w:t>🔸</w:t>
+      </w:r>
+      <w:r>
+        <w:t xml:space="preserve"> Retriever Fetches relevant info from documents for Q&amp;A</w:t>
+      </w:r>
+    </w:p>
+    <w:p>
+      <w:pPr>
+        <w:pStyle w:val="ListParagraph"/>
+      </w:pPr>
+      <w:r>
+        <w:rPr>
+          <w:rFonts w:ascii="Segoe UI Emoji" w:hAnsi="Segoe UI Emoji" w:cs="Segoe UI Emoji"/>
+        </w:rPr>
+        <w:t>🔸</w:t>
+      </w:r>
+      <w:r>
+        <w:t xml:space="preserve"> Document Loaders Load data from PDFs, web pages, etc.</w:t>
+      </w:r>
+    </w:p>
+    <w:p>
+      <w:pPr>
+        <w:pStyle w:val="ListParagraph"/>
+      </w:pPr>
+      <w:r>
+        <w:t>--- </w:t>
+      </w:r>
+    </w:p>
+    <w:p>
+      <w:pPr>
+        <w:pStyle w:val="ListParagraph"/>
+      </w:pPr>
+      <w:r>
+        <w:rPr>
+          <w:rFonts w:ascii="Segoe UI Emoji" w:hAnsi="Segoe UI Emoji" w:cs="Segoe UI Emoji"/>
+        </w:rPr>
+        <w:t>🔹</w:t>
+      </w:r>
+      <w:r>
+        <w:t xml:space="preserve"> Installation </w:t>
+      </w:r>
+    </w:p>
+    <w:p>
+      <w:pPr>
+        <w:pStyle w:val="ListParagraph"/>
+      </w:pPr>
+      <w:r>
+        <w:t xml:space="preserve">pip install </w:t>
+      </w:r>
+      <w:proofErr w:type="spellStart"/>
+      <w:r>
+        <w:t>langchain</w:t>
+      </w:r>
+      <w:proofErr w:type="spellEnd"/>
+    </w:p>
+    <w:p>
+      <w:pPr>
+        <w:pStyle w:val="ListParagraph"/>
+      </w:pPr>
+      <w:r>
+        <w:t> </w:t>
+      </w:r>
+    </w:p>
+    <w:p>
+      <w:pPr>
+        <w:pStyle w:val="ListParagraph"/>
+      </w:pPr>
+      <w:r>
+        <w:t>You may also need: </w:t>
+      </w:r>
+    </w:p>
+    <w:p>
+      <w:pPr>
+        <w:pStyle w:val="ListParagraph"/>
+      </w:pPr>
+      <w:r>
+        <w:t xml:space="preserve">pip install </w:t>
       </w:r>
       <w:proofErr w:type="spellStart"/>
       <w:r>
@@ -7932,13 +7851,21 @@
       </w:r>
       <w:proofErr w:type="spellEnd"/>
       <w:r>
-        <w:t>]"</w:t>
-      </w:r>
-    </w:p>
-    <w:p>
-      <w:pPr>
-        <w:pStyle w:val="ListParagraph"/>
-      </w:pPr>
+        <w:t xml:space="preserve"> </w:t>
+      </w:r>
+      <w:proofErr w:type="spellStart"/>
+      <w:r>
+        <w:t>chromadb</w:t>
+      </w:r>
+      <w:proofErr w:type="spellEnd"/>
+      <w:r>
+        <w:t xml:space="preserve"> </w:t>
+      </w:r>
+      <w:proofErr w:type="spellStart"/>
+      <w:r>
+        <w:t>faiss-cpu</w:t>
+      </w:r>
+      <w:proofErr w:type="spellEnd"/>
     </w:p>
     <w:p>
       <w:pPr>
@@ -10652,7 +10579,6 @@
   <w:style w:type="character" w:default="1" w:styleId="DefaultParagraphFont">
     <w:name w:val="Default Paragraph Font"/>
     <w:uiPriority w:val="1"/>
-    <w:semiHidden/>
     <w:unhideWhenUsed/>
   </w:style>
   <w:style w:type="table" w:default="1" w:styleId="TableNormal">

</xml_diff>